<commit_message>
Revert "Updated my services"
This reverts commit d5ad0347c33551f5d5e954dc32a209eb36e4f9d5.
</commit_message>
<xml_diff>
--- a/My Expertise.docx
+++ b/My Expertise.docx
@@ -1,6 +1,6 @@
 
 <file path=word/document.xml><?xml version="1.0" encoding="utf-8"?>
-<w:document xmlns:wpc="http://schemas.microsoft.com/office/word/2010/wordprocessingCanvas" xmlns:mc="http://schemas.openxmlformats.org/markup-compatibility/2006" xmlns:o="urn:schemas-microsoft-com:office:office" xmlns:r="http://schemas.openxmlformats.org/officeDocument/2006/relationships" xmlns:m="http://schemas.openxmlformats.org/officeDocument/2006/math" xmlns:v="urn:schemas-microsoft-com:vml" xmlns:wp14="http://schemas.microsoft.com/office/word/2010/wordprocessingDrawing" xmlns:wp="http://schemas.openxmlformats.org/drawingml/2006/wordprocessingDrawing" xmlns:w10="urn:schemas-microsoft-com:office:word" xmlns:w="http://schemas.openxmlformats.org/wordprocessingml/2006/main" xmlns:w14="http://schemas.microsoft.com/office/word/2010/wordml" xmlns:w15="http://schemas.microsoft.com/office/word/2012/wordml" xmlns:wpg="http://schemas.microsoft.com/office/word/2010/wordprocessingGroup" xmlns:wpi="http://schemas.microsoft.com/office/word/2010/wordprocessingInk" xmlns:wne="http://schemas.microsoft.com/office/word/2006/wordml" xmlns:wps="http://schemas.microsoft.com/office/word/2010/wordprocessingShape" mc:Ignorable="w14 w15 wp14">
+<w:document xmlns:wpc="http://schemas.microsoft.com/office/word/2010/wordprocessingCanvas" xmlns:cx="http://schemas.microsoft.com/office/drawing/2014/chartex" xmlns:cx1="http://schemas.microsoft.com/office/drawing/2015/9/8/chartex" xmlns:cx2="http://schemas.microsoft.com/office/drawing/2015/10/21/chartex" xmlns:cx3="http://schemas.microsoft.com/office/drawing/2016/5/9/chartex" xmlns:cx4="http://schemas.microsoft.com/office/drawing/2016/5/10/chartex" xmlns:cx5="http://schemas.microsoft.com/office/drawing/2016/5/11/chartex" xmlns:cx6="http://schemas.microsoft.com/office/drawing/2016/5/12/chartex" xmlns:cx7="http://schemas.microsoft.com/office/drawing/2016/5/13/chartex" xmlns:cx8="http://schemas.microsoft.com/office/drawing/2016/5/14/chartex" xmlns:mc="http://schemas.openxmlformats.org/markup-compatibility/2006" xmlns:aink="http://schemas.microsoft.com/office/drawing/2016/ink" xmlns:am3d="http://schemas.microsoft.com/office/drawing/2017/model3d" xmlns:o="urn:schemas-microsoft-com:office:office" xmlns:r="http://schemas.openxmlformats.org/officeDocument/2006/relationships" xmlns:m="http://schemas.openxmlformats.org/officeDocument/2006/math" xmlns:v="urn:schemas-microsoft-com:vml" xmlns:wp14="http://schemas.microsoft.com/office/word/2010/wordprocessingDrawing" xmlns:wp="http://schemas.openxmlformats.org/drawingml/2006/wordprocessingDrawing" xmlns:w10="urn:schemas-microsoft-com:office:word" xmlns:w="http://schemas.openxmlformats.org/wordprocessingml/2006/main" xmlns:w14="http://schemas.microsoft.com/office/word/2010/wordml" xmlns:w15="http://schemas.microsoft.com/office/word/2012/wordml" xmlns:w16cid="http://schemas.microsoft.com/office/word/2016/wordml/cid" xmlns:w16se="http://schemas.microsoft.com/office/word/2015/wordml/symex" xmlns:wpg="http://schemas.microsoft.com/office/word/2010/wordprocessingGroup" xmlns:wpi="http://schemas.microsoft.com/office/word/2010/wordprocessingInk" xmlns:wne="http://schemas.microsoft.com/office/word/2006/wordml" xmlns:wps="http://schemas.microsoft.com/office/word/2010/wordprocessingShape" mc:Ignorable="w14 w15 w16se w16cid wp14">
   <w:body>
     <w:p>
       <w:pPr>
@@ -16,93 +16,144 @@
         <w:rPr>
           <w:rFonts w:ascii="Calibri" w:eastAsia="Calibri" w:hAnsi="Calibri" w:cs="Times New Roman"/>
           <w:b/>
-          <w:noProof/>
           <w:sz w:val="24"/>
           <w:szCs w:val="24"/>
           <w:u w:val="single"/>
         </w:rPr>
-        <w:drawing>
-          <wp:inline distT="0" distB="0" distL="0" distR="0">
-            <wp:extent cx="1828104" cy="1905537"/>
-            <wp:effectExtent l="0" t="0" r="0" b="0"/>
-            <wp:docPr id="1" name="Picture 1"/>
-            <wp:cNvGraphicFramePr>
-              <a:graphicFrameLocks xmlns:a="http://schemas.openxmlformats.org/drawingml/2006/main" noChangeAspect="1"/>
-            </wp:cNvGraphicFramePr>
-            <a:graphic xmlns:a="http://schemas.openxmlformats.org/drawingml/2006/main">
-              <a:graphicData uri="http://schemas.openxmlformats.org/drawingml/2006/picture">
-                <pic:pic xmlns:pic="http://schemas.openxmlformats.org/drawingml/2006/picture">
-                  <pic:nvPicPr>
-                    <pic:cNvPr id="1" name="Samir1.jpg"/>
-                    <pic:cNvPicPr/>
-                  </pic:nvPicPr>
-                  <pic:blipFill>
-                    <a:blip r:embed="rId7" cstate="print">
-                      <a:extLst>
-                        <a:ext uri="{28A0092B-C50C-407E-A947-70E740481C1C}">
-                          <a14:useLocalDpi xmlns:a14="http://schemas.microsoft.com/office/drawing/2010/main" val="0"/>
-                        </a:ext>
-                      </a:extLst>
-                    </a:blip>
-                    <a:stretch>
-                      <a:fillRect/>
-                    </a:stretch>
-                  </pic:blipFill>
-                  <pic:spPr>
-                    <a:xfrm>
-                      <a:off x="0" y="0"/>
-                      <a:ext cx="1861082" cy="1939912"/>
-                    </a:xfrm>
-                    <a:prstGeom prst="rect">
-                      <a:avLst/>
-                    </a:prstGeom>
-                  </pic:spPr>
-                </pic:pic>
-              </a:graphicData>
-            </a:graphic>
-          </wp:inline>
-        </w:drawing>
+        <w:t xml:space="preserve">About </w:t>
+      </w:r>
+      <w:r>
+        <w:rPr>
+          <w:rFonts w:ascii="Calibri" w:eastAsia="Calibri" w:hAnsi="Calibri" w:cs="Times New Roman"/>
+          <w:b/>
+          <w:sz w:val="24"/>
+          <w:szCs w:val="24"/>
+          <w:u w:val="single"/>
+        </w:rPr>
+        <w:t>My Self</w:t>
+      </w:r>
+      <w:r>
+        <w:rPr>
+          <w:rFonts w:ascii="Calibri" w:eastAsia="Calibri" w:hAnsi="Calibri" w:cs="Times New Roman"/>
+          <w:b/>
+          <w:sz w:val="24"/>
+          <w:szCs w:val="24"/>
+          <w:u w:val="single"/>
+        </w:rPr>
+        <w:t>:</w:t>
       </w:r>
     </w:p>
     <w:p>
       <w:pPr>
         <w:rPr>
-          <w:rFonts w:ascii="Calibri" w:eastAsia="Calibri" w:hAnsi="Calibri" w:cs="Times New Roman"/>
-          <w:b/>
-          <w:sz w:val="24"/>
-          <w:szCs w:val="24"/>
-          <w:u w:val="single"/>
-        </w:rPr>
-      </w:pPr>
-      <w:r>
-        <w:rPr>
-          <w:rFonts w:ascii="Calibri" w:eastAsia="Calibri" w:hAnsi="Calibri" w:cs="Times New Roman"/>
-          <w:b/>
-          <w:sz w:val="24"/>
-          <w:szCs w:val="24"/>
-          <w:u w:val="single"/>
-        </w:rPr>
-        <w:t xml:space="preserve">About </w:t>
-      </w:r>
-      <w:r>
-        <w:rPr>
-          <w:rFonts w:ascii="Calibri" w:eastAsia="Calibri" w:hAnsi="Calibri" w:cs="Times New Roman"/>
-          <w:b/>
-          <w:sz w:val="24"/>
-          <w:szCs w:val="24"/>
-          <w:u w:val="single"/>
-        </w:rPr>
-        <w:t>My Self</w:t>
-      </w:r>
-      <w:r>
-        <w:rPr>
-          <w:rFonts w:ascii="Calibri" w:eastAsia="Calibri" w:hAnsi="Calibri" w:cs="Times New Roman"/>
-          <w:b/>
-          <w:sz w:val="24"/>
-          <w:szCs w:val="24"/>
-          <w:u w:val="single"/>
-        </w:rPr>
-        <w:t>:</w:t>
+          <w:rFonts w:ascii="Times New Roman" w:eastAsia="Times New Roman" w:hAnsi="Times New Roman" w:cs="Times New Roman"/>
+          <w:sz w:val="24"/>
+          <w:szCs w:val="24"/>
+        </w:rPr>
+      </w:pPr>
+      <w:r>
+        <w:rPr>
+          <w:rFonts w:ascii="Times New Roman" w:eastAsia="Times New Roman" w:hAnsi="Times New Roman" w:cs="Times New Roman"/>
+          <w:sz w:val="24"/>
+          <w:szCs w:val="24"/>
+        </w:rPr>
+        <w:t xml:space="preserve">With </w:t>
+      </w:r>
+      <w:r>
+        <w:rPr>
+          <w:rFonts w:ascii="Times New Roman" w:eastAsia="Times New Roman" w:hAnsi="Times New Roman" w:cs="Times New Roman"/>
+          <w:sz w:val="24"/>
+          <w:szCs w:val="24"/>
+        </w:rPr>
+        <w:t>over</w:t>
+      </w:r>
+      <w:r>
+        <w:rPr>
+          <w:rFonts w:ascii="Times New Roman" w:eastAsia="Times New Roman" w:hAnsi="Times New Roman" w:cs="Times New Roman"/>
+          <w:sz w:val="24"/>
+          <w:szCs w:val="24"/>
+        </w:rPr>
+        <w:t xml:space="preserve"> </w:t>
+      </w:r>
+      <w:r>
+        <w:rPr>
+          <w:rFonts w:ascii="Times New Roman" w:eastAsia="Times New Roman" w:hAnsi="Times New Roman" w:cs="Times New Roman"/>
+          <w:sz w:val="24"/>
+          <w:szCs w:val="24"/>
+        </w:rPr>
+        <w:t>1</w:t>
+      </w:r>
+      <w:r>
+        <w:rPr>
+          <w:rFonts w:ascii="Times New Roman" w:eastAsia="Times New Roman" w:hAnsi="Times New Roman" w:cs="Times New Roman"/>
+          <w:sz w:val="24"/>
+          <w:szCs w:val="24"/>
+        </w:rPr>
+        <w:t>3</w:t>
+      </w:r>
+      <w:r>
+        <w:rPr>
+          <w:rFonts w:ascii="Times New Roman" w:eastAsia="Times New Roman" w:hAnsi="Times New Roman" w:cs="Times New Roman"/>
+          <w:sz w:val="24"/>
+          <w:szCs w:val="24"/>
+        </w:rPr>
+        <w:t xml:space="preserve"> years</w:t>
+      </w:r>
+      <w:r>
+        <w:rPr>
+          <w:rFonts w:ascii="Times New Roman" w:eastAsia="Times New Roman" w:hAnsi="Times New Roman" w:cs="Times New Roman"/>
+          <w:sz w:val="24"/>
+          <w:szCs w:val="24"/>
+        </w:rPr>
+        <w:t xml:space="preserve"> of experience,</w:t>
+      </w:r>
+      <w:r>
+        <w:rPr>
+          <w:rFonts w:ascii="Times New Roman" w:eastAsia="Times New Roman" w:hAnsi="Times New Roman" w:cs="Times New Roman"/>
+          <w:sz w:val="24"/>
+          <w:szCs w:val="24"/>
+        </w:rPr>
+        <w:t xml:space="preserve"> I </w:t>
+      </w:r>
+      <w:r>
+        <w:rPr>
+          <w:rFonts w:ascii="Times New Roman" w:eastAsia="Times New Roman" w:hAnsi="Times New Roman" w:cs="Times New Roman"/>
+          <w:sz w:val="24"/>
+          <w:szCs w:val="24"/>
+        </w:rPr>
+        <w:t>am providing</w:t>
+      </w:r>
+      <w:r>
+        <w:rPr>
+          <w:rFonts w:ascii="Times New Roman" w:eastAsia="Times New Roman" w:hAnsi="Times New Roman" w:cs="Times New Roman"/>
+          <w:sz w:val="24"/>
+          <w:szCs w:val="24"/>
+        </w:rPr>
+        <w:t xml:space="preserve"> both quality assurance and third-party validation through a combination of consulting, and specialist services. </w:t>
+      </w:r>
+      <w:r>
+        <w:rPr>
+          <w:rFonts w:ascii="Times New Roman" w:eastAsia="Times New Roman" w:hAnsi="Times New Roman" w:cs="Times New Roman"/>
+          <w:sz w:val="24"/>
+          <w:szCs w:val="24"/>
+        </w:rPr>
+        <w:t xml:space="preserve">I </w:t>
+      </w:r>
+      <w:r>
+        <w:rPr>
+          <w:rFonts w:ascii="Times New Roman" w:eastAsia="Times New Roman" w:hAnsi="Times New Roman" w:cs="Times New Roman"/>
+          <w:sz w:val="24"/>
+          <w:szCs w:val="24"/>
+        </w:rPr>
+        <w:t>can manage</w:t>
+      </w:r>
+      <w:r>
+        <w:rPr>
+          <w:rFonts w:ascii="Times New Roman" w:eastAsia="Times New Roman" w:hAnsi="Times New Roman" w:cs="Times New Roman"/>
+          <w:sz w:val="24"/>
+          <w:szCs w:val="24"/>
+        </w:rPr>
+        <w:t xml:space="preserve"> complex work flow of web and mobile project. My automation experience can useful for longer run. Have good communicating &amp; liasoning skills to work with Dev team at local as well as remote location. My passionate to find quality bugs every phase of SDLC at early stage to prevent later finding bugs and project cost. In short my profile can say given 100% ROI to organization.</w:t>
       </w:r>
     </w:p>
     <w:p>
@@ -119,15 +170,23 @@
           <w:sz w:val="24"/>
           <w:szCs w:val="24"/>
         </w:rPr>
-        <w:t xml:space="preserve">With </w:t>
-      </w:r>
-      <w:r>
-        <w:rPr>
-          <w:rFonts w:ascii="Times New Roman" w:eastAsia="Times New Roman" w:hAnsi="Times New Roman" w:cs="Times New Roman"/>
-          <w:sz w:val="24"/>
-          <w:szCs w:val="24"/>
-        </w:rPr>
-        <w:t>over</w:t>
+        <w:t>Service offerings include every type of software testing including functional</w:t>
+      </w:r>
+      <w:r>
+        <w:rPr>
+          <w:rFonts w:ascii="Times New Roman" w:eastAsia="Times New Roman" w:hAnsi="Times New Roman" w:cs="Times New Roman"/>
+          <w:sz w:val="24"/>
+          <w:szCs w:val="24"/>
+        </w:rPr>
+        <w:t xml:space="preserve"> testing</w:t>
+      </w:r>
+      <w:r>
+        <w:rPr>
+          <w:rFonts w:ascii="Times New Roman" w:eastAsia="Times New Roman" w:hAnsi="Times New Roman" w:cs="Times New Roman"/>
+          <w:sz w:val="24"/>
+          <w:szCs w:val="24"/>
+        </w:rPr>
+        <w:t>,</w:t>
       </w:r>
       <w:r>
         <w:rPr>
@@ -143,232 +202,15 @@
           <w:sz w:val="24"/>
           <w:szCs w:val="24"/>
         </w:rPr>
-        <w:t>1</w:t>
-      </w:r>
-      <w:r>
-        <w:rPr>
-          <w:rFonts w:ascii="Times New Roman" w:eastAsia="Times New Roman" w:hAnsi="Times New Roman" w:cs="Times New Roman"/>
-          <w:sz w:val="24"/>
-          <w:szCs w:val="24"/>
-        </w:rPr>
-        <w:t>4</w:t>
-      </w:r>
-      <w:r>
-        <w:rPr>
-          <w:rFonts w:ascii="Times New Roman" w:eastAsia="Times New Roman" w:hAnsi="Times New Roman" w:cs="Times New Roman"/>
-          <w:sz w:val="24"/>
-          <w:szCs w:val="24"/>
-        </w:rPr>
-        <w:t xml:space="preserve"> years</w:t>
-      </w:r>
-      <w:r>
-        <w:rPr>
-          <w:rFonts w:ascii="Times New Roman" w:eastAsia="Times New Roman" w:hAnsi="Times New Roman" w:cs="Times New Roman"/>
-          <w:sz w:val="24"/>
-          <w:szCs w:val="24"/>
-        </w:rPr>
-        <w:t xml:space="preserve"> of experience,</w:t>
-      </w:r>
-      <w:r>
-        <w:rPr>
-          <w:rFonts w:ascii="Times New Roman" w:eastAsia="Times New Roman" w:hAnsi="Times New Roman" w:cs="Times New Roman"/>
-          <w:sz w:val="24"/>
-          <w:szCs w:val="24"/>
-        </w:rPr>
-        <w:t xml:space="preserve"> I </w:t>
-      </w:r>
-      <w:r>
-        <w:rPr>
-          <w:rFonts w:ascii="Times New Roman" w:eastAsia="Times New Roman" w:hAnsi="Times New Roman" w:cs="Times New Roman"/>
-          <w:sz w:val="24"/>
-          <w:szCs w:val="24"/>
-        </w:rPr>
-        <w:t>am providing</w:t>
-      </w:r>
-      <w:r>
-        <w:rPr>
-          <w:rFonts w:ascii="Times New Roman" w:eastAsia="Times New Roman" w:hAnsi="Times New Roman" w:cs="Times New Roman"/>
-          <w:sz w:val="24"/>
-          <w:szCs w:val="24"/>
-        </w:rPr>
-        <w:t xml:space="preserve"> both quality assurance and third-party validation through a combination of consulting, and specialist services. </w:t>
-      </w:r>
-      <w:r>
-        <w:rPr>
-          <w:rFonts w:ascii="Times New Roman" w:eastAsia="Times New Roman" w:hAnsi="Times New Roman" w:cs="Times New Roman"/>
-          <w:sz w:val="24"/>
-          <w:szCs w:val="24"/>
-        </w:rPr>
-        <w:t xml:space="preserve">I </w:t>
-      </w:r>
-      <w:r>
-        <w:rPr>
-          <w:rFonts w:ascii="Times New Roman" w:eastAsia="Times New Roman" w:hAnsi="Times New Roman" w:cs="Times New Roman"/>
-          <w:sz w:val="24"/>
-          <w:szCs w:val="24"/>
-        </w:rPr>
-        <w:t>can manage</w:t>
-      </w:r>
-      <w:r>
-        <w:rPr>
-          <w:rFonts w:ascii="Times New Roman" w:eastAsia="Times New Roman" w:hAnsi="Times New Roman" w:cs="Times New Roman"/>
-          <w:sz w:val="24"/>
-          <w:szCs w:val="24"/>
-        </w:rPr>
-        <w:t xml:space="preserve"> complex work flow of web and mobile project. My automation experience can useful for longer run</w:t>
-      </w:r>
-      <w:r>
-        <w:rPr>
-          <w:rFonts w:ascii="Times New Roman" w:eastAsia="Times New Roman" w:hAnsi="Times New Roman" w:cs="Times New Roman"/>
-          <w:sz w:val="24"/>
-          <w:szCs w:val="24"/>
-        </w:rPr>
-        <w:t xml:space="preserve"> and help to save the high project Testing Cost</w:t>
-      </w:r>
-      <w:r>
-        <w:rPr>
-          <w:rFonts w:ascii="Times New Roman" w:eastAsia="Times New Roman" w:hAnsi="Times New Roman" w:cs="Times New Roman"/>
-          <w:sz w:val="24"/>
-          <w:szCs w:val="24"/>
-        </w:rPr>
-        <w:t xml:space="preserve">. Have good communicating &amp; liasoning skills to work with Dev team at local as well as remote location. </w:t>
-      </w:r>
-      <w:r>
-        <w:rPr>
-          <w:rFonts w:ascii="Times New Roman" w:eastAsia="Times New Roman" w:hAnsi="Times New Roman" w:cs="Times New Roman"/>
-          <w:sz w:val="24"/>
-          <w:szCs w:val="24"/>
-        </w:rPr>
-        <w:t xml:space="preserve">I am </w:t>
-      </w:r>
-      <w:r>
-        <w:rPr>
-          <w:rFonts w:ascii="Times New Roman" w:eastAsia="Times New Roman" w:hAnsi="Times New Roman" w:cs="Times New Roman"/>
-          <w:sz w:val="24"/>
-          <w:szCs w:val="24"/>
-        </w:rPr>
-        <w:t xml:space="preserve">passionate to find quality </w:t>
-      </w:r>
-      <w:r>
-        <w:rPr>
-          <w:rFonts w:ascii="Times New Roman" w:eastAsia="Times New Roman" w:hAnsi="Times New Roman" w:cs="Times New Roman"/>
-          <w:sz w:val="24"/>
-          <w:szCs w:val="24"/>
-        </w:rPr>
-        <w:t xml:space="preserve">Business </w:t>
-      </w:r>
-      <w:r>
-        <w:rPr>
-          <w:rFonts w:ascii="Times New Roman" w:eastAsia="Times New Roman" w:hAnsi="Times New Roman" w:cs="Times New Roman"/>
-          <w:sz w:val="24"/>
-          <w:szCs w:val="24"/>
-        </w:rPr>
-        <w:t xml:space="preserve">bugs at </w:t>
-      </w:r>
-      <w:r>
-        <w:rPr>
-          <w:rFonts w:ascii="Times New Roman" w:eastAsia="Times New Roman" w:hAnsi="Times New Roman" w:cs="Times New Roman"/>
-          <w:sz w:val="24"/>
-          <w:szCs w:val="24"/>
-        </w:rPr>
-        <w:t xml:space="preserve">the </w:t>
-      </w:r>
-      <w:r>
-        <w:rPr>
-          <w:rFonts w:ascii="Times New Roman" w:eastAsia="Times New Roman" w:hAnsi="Times New Roman" w:cs="Times New Roman"/>
-          <w:sz w:val="24"/>
-          <w:szCs w:val="24"/>
-        </w:rPr>
-        <w:t xml:space="preserve">early stage </w:t>
-      </w:r>
-      <w:r>
-        <w:rPr>
-          <w:rFonts w:ascii="Times New Roman" w:eastAsia="Times New Roman" w:hAnsi="Times New Roman" w:cs="Times New Roman"/>
-          <w:sz w:val="24"/>
-          <w:szCs w:val="24"/>
-        </w:rPr>
-        <w:t>into</w:t>
-      </w:r>
-      <w:r>
-        <w:rPr>
-          <w:rFonts w:ascii="Times New Roman" w:eastAsia="Times New Roman" w:hAnsi="Times New Roman" w:cs="Times New Roman"/>
-          <w:sz w:val="24"/>
-          <w:szCs w:val="24"/>
-        </w:rPr>
-        <w:t xml:space="preserve"> </w:t>
-      </w:r>
-      <w:r>
-        <w:rPr>
-          <w:rFonts w:ascii="Times New Roman" w:eastAsia="Times New Roman" w:hAnsi="Times New Roman" w:cs="Times New Roman"/>
-          <w:sz w:val="24"/>
-          <w:szCs w:val="24"/>
-        </w:rPr>
-        <w:t xml:space="preserve">project life cycle which </w:t>
-      </w:r>
-      <w:r>
-        <w:rPr>
-          <w:rFonts w:ascii="Times New Roman" w:eastAsia="Times New Roman" w:hAnsi="Times New Roman" w:cs="Times New Roman"/>
-          <w:sz w:val="24"/>
-          <w:szCs w:val="24"/>
-        </w:rPr>
-        <w:t>prevent bugs</w:t>
-      </w:r>
-      <w:r>
-        <w:rPr>
-          <w:rFonts w:ascii="Times New Roman" w:eastAsia="Times New Roman" w:hAnsi="Times New Roman" w:cs="Times New Roman"/>
-          <w:sz w:val="24"/>
-          <w:szCs w:val="24"/>
-        </w:rPr>
-        <w:t xml:space="preserve"> fixing cost at later stage and deliver quality product</w:t>
-      </w:r>
-      <w:r>
-        <w:rPr>
-          <w:rFonts w:ascii="Times New Roman" w:eastAsia="Times New Roman" w:hAnsi="Times New Roman" w:cs="Times New Roman"/>
-          <w:sz w:val="24"/>
-          <w:szCs w:val="24"/>
-        </w:rPr>
-        <w:t>. In short my profile can say given 100% ROI to organization.</w:t>
-      </w:r>
-    </w:p>
-    <w:p>
-      <w:pPr>
-        <w:rPr>
-          <w:rFonts w:ascii="Times New Roman" w:eastAsia="Times New Roman" w:hAnsi="Times New Roman" w:cs="Times New Roman"/>
-          <w:sz w:val="24"/>
-          <w:szCs w:val="24"/>
-        </w:rPr>
-      </w:pPr>
-      <w:r>
-        <w:rPr>
-          <w:rFonts w:ascii="Times New Roman" w:eastAsia="Times New Roman" w:hAnsi="Times New Roman" w:cs="Times New Roman"/>
-          <w:sz w:val="24"/>
-          <w:szCs w:val="24"/>
-        </w:rPr>
-        <w:t>Service offerings include every type of software testing including functional</w:t>
-      </w:r>
-      <w:r>
-        <w:rPr>
-          <w:rFonts w:ascii="Times New Roman" w:eastAsia="Times New Roman" w:hAnsi="Times New Roman" w:cs="Times New Roman"/>
-          <w:sz w:val="24"/>
-          <w:szCs w:val="24"/>
-        </w:rPr>
-        <w:t xml:space="preserve"> testing</w:t>
-      </w:r>
-      <w:r>
-        <w:rPr>
-          <w:rFonts w:ascii="Times New Roman" w:eastAsia="Times New Roman" w:hAnsi="Times New Roman" w:cs="Times New Roman"/>
-          <w:sz w:val="24"/>
-          <w:szCs w:val="24"/>
-        </w:rPr>
-        <w:t>,</w:t>
-      </w:r>
-      <w:r>
-        <w:rPr>
-          <w:rFonts w:ascii="Times New Roman" w:eastAsia="Times New Roman" w:hAnsi="Times New Roman" w:cs="Times New Roman"/>
-          <w:sz w:val="24"/>
-          <w:szCs w:val="24"/>
-        </w:rPr>
-        <w:t xml:space="preserve"> mobile testing, test automation </w:t>
+        <w:t>mobile testing</w:t>
+      </w:r>
+      <w:r>
+        <w:rPr>
+          <w:rFonts w:ascii="Times New Roman" w:eastAsia="Times New Roman" w:hAnsi="Times New Roman" w:cs="Times New Roman"/>
+          <w:sz w:val="24"/>
+          <w:szCs w:val="24"/>
+        </w:rPr>
+        <w:t xml:space="preserve">, test automation </w:t>
       </w:r>
       <w:r>
         <w:rPr>
@@ -386,6 +228,8 @@
         </w:rPr>
         <w:t>DevOps and Agile team culture.</w:t>
       </w:r>
+      <w:bookmarkStart w:id="0" w:name="_GoBack"/>
+      <w:bookmarkEnd w:id="0"/>
     </w:p>
     <w:p>
       <w:pPr>
@@ -395,8 +239,6 @@
           <w:u w:val="single"/>
         </w:rPr>
       </w:pPr>
-      <w:bookmarkStart w:id="0" w:name="_GoBack"/>
-      <w:bookmarkEnd w:id="0"/>
       <w:r>
         <w:rPr>
           <w:b/>
@@ -568,426 +410,13 @@
           <w:u w:val="single"/>
         </w:rPr>
       </w:pPr>
-    </w:p>
-    <w:p>
-      <w:pPr>
-        <w:rPr>
-          <w:rFonts w:ascii="Times New Roman" w:eastAsia="Times New Roman" w:hAnsi="Times New Roman" w:cs="Times New Roman"/>
-          <w:sz w:val="24"/>
-          <w:szCs w:val="24"/>
-        </w:rPr>
-      </w:pPr>
-      <w:r>
-        <w:rPr>
-          <w:rFonts w:ascii="Times New Roman" w:eastAsia="Times New Roman" w:hAnsi="Times New Roman" w:cs="Times New Roman"/>
-          <w:sz w:val="24"/>
-          <w:szCs w:val="24"/>
-        </w:rPr>
-        <w:br w:type="page"/>
-      </w:r>
-    </w:p>
-    <w:p>
-      <w:pPr>
-        <w:spacing w:before="100" w:beforeAutospacing="1" w:after="100" w:afterAutospacing="1" w:line="240" w:lineRule="auto"/>
-        <w:rPr>
-          <w:rFonts w:ascii="Times New Roman" w:eastAsia="Times New Roman" w:hAnsi="Times New Roman" w:cs="Times New Roman"/>
-          <w:sz w:val="24"/>
-          <w:szCs w:val="24"/>
-        </w:rPr>
-      </w:pPr>
-      <w:r>
-        <w:rPr>
-          <w:rFonts w:ascii="Times New Roman" w:eastAsia="Times New Roman" w:hAnsi="Times New Roman" w:cs="Times New Roman"/>
-          <w:sz w:val="24"/>
-          <w:szCs w:val="24"/>
+      <w:r>
+        <w:rPr>
+          <w:noProof/>
         </w:rPr>
         <w:lastRenderedPageBreak/>
-        <w:t>Offers</w:t>
-      </w:r>
-      <w:r>
-        <w:rPr>
-          <w:rFonts w:ascii="Times New Roman" w:eastAsia="Times New Roman" w:hAnsi="Times New Roman" w:cs="Times New Roman"/>
-          <w:sz w:val="24"/>
-          <w:szCs w:val="24"/>
-        </w:rPr>
-        <w:t xml:space="preserve"> following </w:t>
-      </w:r>
-      <w:r>
-        <w:rPr>
-          <w:rFonts w:ascii="Times New Roman" w:eastAsia="Times New Roman" w:hAnsi="Times New Roman" w:cs="Times New Roman"/>
-          <w:sz w:val="24"/>
-          <w:szCs w:val="24"/>
-        </w:rPr>
-        <w:t xml:space="preserve">Dev and </w:t>
-      </w:r>
-      <w:r>
-        <w:rPr>
-          <w:rFonts w:ascii="Times New Roman" w:eastAsia="Times New Roman" w:hAnsi="Times New Roman" w:cs="Times New Roman"/>
-          <w:sz w:val="24"/>
-          <w:szCs w:val="24"/>
-        </w:rPr>
-        <w:t>Testing Services:</w:t>
-      </w:r>
-    </w:p>
-    <w:p>
-      <w:pPr>
-        <w:pStyle w:val="Heading2"/>
-        <w:rPr>
-          <w:rFonts w:eastAsia="Times New Roman"/>
-        </w:rPr>
-      </w:pPr>
-      <w:r>
-        <w:rPr>
-          <w:rFonts w:eastAsia="Times New Roman"/>
-        </w:rPr>
-        <w:t>Agile and Scrum(sprint) Model</w:t>
-      </w:r>
-    </w:p>
-    <w:p>
-      <w:pPr>
-        <w:spacing w:before="100" w:beforeAutospacing="1" w:after="100" w:afterAutospacing="1" w:line="240" w:lineRule="auto"/>
-        <w:ind w:left="720"/>
-        <w:rPr>
-          <w:rFonts w:ascii="Times New Roman" w:eastAsia="Times New Roman" w:hAnsi="Times New Roman" w:cs="Times New Roman"/>
-          <w:sz w:val="24"/>
-          <w:szCs w:val="24"/>
-        </w:rPr>
-      </w:pPr>
-      <w:r>
-        <w:rPr>
-          <w:rFonts w:ascii="Times New Roman" w:eastAsia="Times New Roman" w:hAnsi="Times New Roman" w:cs="Times New Roman"/>
-          <w:noProof/>
-          <w:sz w:val="24"/>
-          <w:szCs w:val="24"/>
-        </w:rPr>
         <w:drawing>
           <wp:inline distT="0" distB="0" distL="0" distR="0">
-            <wp:extent cx="5715000" cy="6667500"/>
-            <wp:effectExtent l="0" t="0" r="0" b="0"/>
-            <wp:docPr id="2" name="Picture 2"/>
-            <wp:cNvGraphicFramePr>
-              <a:graphicFrameLocks xmlns:a="http://schemas.openxmlformats.org/drawingml/2006/main" noChangeAspect="1"/>
-            </wp:cNvGraphicFramePr>
-            <a:graphic xmlns:a="http://schemas.openxmlformats.org/drawingml/2006/main">
-              <a:graphicData uri="http://schemas.openxmlformats.org/drawingml/2006/picture">
-                <pic:pic xmlns:pic="http://schemas.openxmlformats.org/drawingml/2006/picture">
-                  <pic:nvPicPr>
-                    <pic:cNvPr id="2" name="Sprint.png"/>
-                    <pic:cNvPicPr/>
-                  </pic:nvPicPr>
-                  <pic:blipFill>
-                    <a:blip r:embed="rId8">
-                      <a:extLst>
-                        <a:ext uri="{28A0092B-C50C-407E-A947-70E740481C1C}">
-                          <a14:useLocalDpi xmlns:a14="http://schemas.microsoft.com/office/drawing/2010/main" val="0"/>
-                        </a:ext>
-                      </a:extLst>
-                    </a:blip>
-                    <a:stretch>
-                      <a:fillRect/>
-                    </a:stretch>
-                  </pic:blipFill>
-                  <pic:spPr>
-                    <a:xfrm>
-                      <a:off x="0" y="0"/>
-                      <a:ext cx="5715000" cy="6667500"/>
-                    </a:xfrm>
-                    <a:prstGeom prst="rect">
-                      <a:avLst/>
-                    </a:prstGeom>
-                  </pic:spPr>
-                </pic:pic>
-              </a:graphicData>
-            </a:graphic>
-          </wp:inline>
-        </w:drawing>
-      </w:r>
-    </w:p>
-    <w:p>
-      <w:pPr>
-        <w:rPr>
-          <w:rFonts w:ascii="Times New Roman" w:eastAsia="Times New Roman" w:hAnsi="Times New Roman" w:cs="Times New Roman"/>
-          <w:sz w:val="24"/>
-          <w:szCs w:val="24"/>
-        </w:rPr>
-      </w:pPr>
-      <w:r>
-        <w:rPr>
-          <w:rFonts w:ascii="Times New Roman" w:eastAsia="Times New Roman" w:hAnsi="Times New Roman" w:cs="Times New Roman"/>
-          <w:sz w:val="24"/>
-          <w:szCs w:val="24"/>
-        </w:rPr>
-        <w:br w:type="page"/>
-      </w:r>
-    </w:p>
-    <w:p>
-      <w:pPr>
-        <w:pStyle w:val="Heading2"/>
-        <w:rPr>
-          <w:rFonts w:eastAsia="Times New Roman"/>
-        </w:rPr>
-      </w:pPr>
-      <w:r>
-        <w:rPr>
-          <w:rFonts w:eastAsia="Times New Roman"/>
-        </w:rPr>
-        <w:lastRenderedPageBreak/>
-        <w:t xml:space="preserve">Traditional </w:t>
-      </w:r>
-      <w:r>
-        <w:rPr>
-          <w:rFonts w:eastAsia="Times New Roman"/>
-        </w:rPr>
-        <w:t>S</w:t>
-      </w:r>
-      <w:r>
-        <w:rPr>
-          <w:rFonts w:eastAsia="Times New Roman"/>
-        </w:rPr>
-        <w:t>oftware Testing Life Cycle</w:t>
-      </w:r>
-    </w:p>
-    <w:p>
-      <w:pPr>
-        <w:spacing w:before="100" w:beforeAutospacing="1" w:after="100" w:afterAutospacing="1" w:line="240" w:lineRule="auto"/>
-        <w:ind w:left="720"/>
-        <w:rPr>
-          <w:rFonts w:ascii="Times New Roman" w:eastAsia="Times New Roman" w:hAnsi="Times New Roman" w:cs="Times New Roman"/>
-          <w:sz w:val="24"/>
-          <w:szCs w:val="24"/>
-        </w:rPr>
-      </w:pPr>
-      <w:r>
-        <w:rPr>
-          <w:noProof/>
-          <w:color w:val="0000FF"/>
-        </w:rPr>
-        <w:drawing>
-          <wp:inline distT="0" distB="0" distL="0" distR="0" wp14:anchorId="09B7B55F" wp14:editId="67B5B9FA">
-            <wp:extent cx="5943600" cy="3752007"/>
-            <wp:effectExtent l="0" t="0" r="0" b="0"/>
-            <wp:docPr id="5" name="Picture 5" descr="SoftwareTestingLifeCycle2">
-              <a:hlinkClick xmlns:a="http://schemas.openxmlformats.org/drawingml/2006/main" r:id="rId9"/>
-            </wp:docPr>
-            <wp:cNvGraphicFramePr>
-              <a:graphicFrameLocks xmlns:a="http://schemas.openxmlformats.org/drawingml/2006/main" noChangeAspect="1"/>
-            </wp:cNvGraphicFramePr>
-            <a:graphic xmlns:a="http://schemas.openxmlformats.org/drawingml/2006/main">
-              <a:graphicData uri="http://schemas.openxmlformats.org/drawingml/2006/picture">
-                <pic:pic xmlns:pic="http://schemas.openxmlformats.org/drawingml/2006/picture">
-                  <pic:nvPicPr>
-                    <pic:cNvPr id="0" name="Picture 12" descr="SoftwareTestingLifeCycle2"/>
-                    <pic:cNvPicPr>
-                      <a:picLocks noChangeAspect="1" noChangeArrowheads="1"/>
-                    </pic:cNvPicPr>
-                  </pic:nvPicPr>
-                  <pic:blipFill>
-                    <a:blip r:embed="rId10" cstate="print">
-                      <a:extLst>
-                        <a:ext uri="{28A0092B-C50C-407E-A947-70E740481C1C}">
-                          <a14:useLocalDpi xmlns:a14="http://schemas.microsoft.com/office/drawing/2010/main" val="0"/>
-                        </a:ext>
-                      </a:extLst>
-                    </a:blip>
-                    <a:srcRect/>
-                    <a:stretch>
-                      <a:fillRect/>
-                    </a:stretch>
-                  </pic:blipFill>
-                  <pic:spPr bwMode="auto">
-                    <a:xfrm>
-                      <a:off x="0" y="0"/>
-                      <a:ext cx="5943600" cy="3752007"/>
-                    </a:xfrm>
-                    <a:prstGeom prst="rect">
-                      <a:avLst/>
-                    </a:prstGeom>
-                    <a:noFill/>
-                    <a:ln>
-                      <a:noFill/>
-                    </a:ln>
-                  </pic:spPr>
-                </pic:pic>
-              </a:graphicData>
-            </a:graphic>
-          </wp:inline>
-        </w:drawing>
-      </w:r>
-    </w:p>
-    <w:p>
-      <w:pPr>
-        <w:pStyle w:val="Heading2"/>
-        <w:rPr>
-          <w:rFonts w:ascii="Times New Roman" w:eastAsia="Times New Roman" w:hAnsi="Times New Roman" w:cs="Times New Roman"/>
-          <w:sz w:val="24"/>
-          <w:szCs w:val="24"/>
-        </w:rPr>
-      </w:pPr>
-      <w:hyperlink r:id="rId11" w:tooltip="Manual Testing" w:history="1">
-        <w:r>
-          <w:rPr>
-            <w:rFonts w:ascii="Times New Roman" w:eastAsia="Times New Roman" w:hAnsi="Times New Roman" w:cs="Times New Roman"/>
-            <w:sz w:val="24"/>
-            <w:szCs w:val="24"/>
-          </w:rPr>
-          <w:t>Manual Testing</w:t>
-        </w:r>
-      </w:hyperlink>
-    </w:p>
-    <w:p>
-      <w:pPr>
-        <w:spacing w:before="100" w:beforeAutospacing="1" w:after="100" w:afterAutospacing="1" w:line="240" w:lineRule="auto"/>
-        <w:rPr>
-          <w:rFonts w:ascii="Times New Roman" w:eastAsia="Times New Roman" w:hAnsi="Times New Roman" w:cs="Times New Roman"/>
-          <w:sz w:val="24"/>
-          <w:szCs w:val="24"/>
-        </w:rPr>
-      </w:pPr>
-      <w:r>
-        <w:rPr>
-          <w:rFonts w:ascii="Times New Roman" w:eastAsia="Times New Roman" w:hAnsi="Times New Roman" w:cs="Times New Roman"/>
-          <w:sz w:val="24"/>
-          <w:szCs w:val="24"/>
-        </w:rPr>
-        <w:t>Manual testing plays an important role in Business critical applications and in applications where functionalities change quite often. Manual testing is essential, as 100 percent automation is not possible in real-time environment. In an agile methodology, manual testing holds upper hand over the automation. My expertise in delivering manual functional testing service on software applications across BFSI, Healthcare, Telecom, Retail and Logistics, Energy, and E-Learning domains and expert services in SOA, Security, Mobility, and Datacenter.</w:t>
-      </w:r>
-    </w:p>
-    <w:p>
-      <w:pPr>
-        <w:spacing w:before="100" w:beforeAutospacing="1" w:after="100" w:afterAutospacing="1" w:line="240" w:lineRule="auto"/>
-        <w:ind w:firstLine="360"/>
-        <w:rPr>
-          <w:rFonts w:ascii="Times New Roman" w:eastAsia="Times New Roman" w:hAnsi="Times New Roman"/>
-          <w:sz w:val="20"/>
-          <w:szCs w:val="20"/>
-        </w:rPr>
-      </w:pPr>
-      <w:r>
-        <w:rPr>
-          <w:rFonts w:ascii="Times New Roman" w:eastAsia="Times New Roman" w:hAnsi="Times New Roman"/>
-          <w:b/>
-          <w:bCs/>
-          <w:sz w:val="20"/>
-          <w:szCs w:val="20"/>
-        </w:rPr>
-        <w:t>Expertise in:                                                                                                         </w:t>
-      </w:r>
-      <w:r>
-        <w:rPr>
-          <w:rFonts w:ascii="Times New Roman" w:eastAsia="Times New Roman" w:hAnsi="Times New Roman"/>
-          <w:sz w:val="20"/>
-          <w:szCs w:val="20"/>
-        </w:rPr>
-        <w:t xml:space="preserve"> </w:t>
-      </w:r>
-    </w:p>
-    <w:p>
-      <w:pPr>
-        <w:numPr>
-          <w:ilvl w:val="0"/>
-          <w:numId w:val="37"/>
-        </w:numPr>
-        <w:spacing w:before="100" w:beforeAutospacing="1" w:after="100" w:afterAutospacing="1" w:line="240" w:lineRule="auto"/>
-      </w:pPr>
-      <w:r>
-        <w:t>Client Server Application Testing</w:t>
-      </w:r>
-    </w:p>
-    <w:p>
-      <w:pPr>
-        <w:numPr>
-          <w:ilvl w:val="0"/>
-          <w:numId w:val="37"/>
-        </w:numPr>
-        <w:spacing w:before="100" w:beforeAutospacing="1" w:after="100" w:afterAutospacing="1" w:line="240" w:lineRule="auto"/>
-      </w:pPr>
-      <w:r>
-        <w:t>Web application Testing</w:t>
-      </w:r>
-    </w:p>
-    <w:p>
-      <w:pPr>
-        <w:numPr>
-          <w:ilvl w:val="0"/>
-          <w:numId w:val="37"/>
-        </w:numPr>
-        <w:spacing w:before="100" w:beforeAutospacing="1" w:after="100" w:afterAutospacing="1" w:line="240" w:lineRule="auto"/>
-      </w:pPr>
-      <w:r>
-        <w:t>Desktop Application Testing</w:t>
-      </w:r>
-    </w:p>
-    <w:p>
-      <w:pPr>
-        <w:numPr>
-          <w:ilvl w:val="0"/>
-          <w:numId w:val="37"/>
-        </w:numPr>
-        <w:spacing w:before="100" w:beforeAutospacing="1" w:after="100" w:afterAutospacing="1" w:line="240" w:lineRule="auto"/>
-      </w:pPr>
-      <w:r>
-        <w:t>Test Cases Preparation using testing techniques such as Equivalence Partition, Boundary value analysis, Cause effect graphing, and Error guessing</w:t>
-      </w:r>
-    </w:p>
-    <w:p>
-      <w:pPr>
-        <w:numPr>
-          <w:ilvl w:val="0"/>
-          <w:numId w:val="37"/>
-        </w:numPr>
-        <w:spacing w:before="100" w:beforeAutospacing="1" w:after="100" w:afterAutospacing="1" w:line="240" w:lineRule="auto"/>
-      </w:pPr>
-      <w:r>
-        <w:t>Test Strategy and Test Plan Preparation</w:t>
-      </w:r>
-    </w:p>
-    <w:p>
-      <w:pPr>
-        <w:numPr>
-          <w:ilvl w:val="0"/>
-          <w:numId w:val="37"/>
-        </w:numPr>
-        <w:spacing w:before="100" w:beforeAutospacing="1" w:after="100" w:afterAutospacing="1" w:line="240" w:lineRule="auto"/>
-      </w:pPr>
-      <w:r>
-        <w:t>Manual Functional Test Execution</w:t>
-      </w:r>
-    </w:p>
-    <w:p>
-      <w:pPr>
-        <w:numPr>
-          <w:ilvl w:val="0"/>
-          <w:numId w:val="37"/>
-        </w:numPr>
-        <w:spacing w:before="100" w:beforeAutospacing="1" w:after="100" w:afterAutospacing="1" w:line="240" w:lineRule="auto"/>
-      </w:pPr>
-      <w:r>
-        <w:t>Defect Tracking</w:t>
-      </w:r>
-    </w:p>
-    <w:p>
-      <w:pPr>
-        <w:numPr>
-          <w:ilvl w:val="0"/>
-          <w:numId w:val="37"/>
-        </w:numPr>
-        <w:spacing w:before="100" w:beforeAutospacing="1" w:after="100" w:afterAutospacing="1" w:line="240" w:lineRule="auto"/>
-      </w:pPr>
-      <w:r>
-        <w:t>Regression Testing</w:t>
-      </w:r>
-    </w:p>
-    <w:p>
-      <w:pPr>
-        <w:spacing w:before="100" w:beforeAutospacing="1" w:after="100" w:afterAutospacing="1" w:line="240" w:lineRule="auto"/>
-      </w:pPr>
-      <w:r>
-        <w:rPr>
-          <w:noProof/>
-        </w:rPr>
-        <w:lastRenderedPageBreak/>
-        <w:drawing>
-          <wp:inline distT="0" distB="0" distL="0" distR="0" wp14:anchorId="087A1419" wp14:editId="4E61C611">
             <wp:extent cx="4210050" cy="4238625"/>
             <wp:effectExtent l="0" t="0" r="0" b="0"/>
             <wp:docPr id="6" name="Picture 6" descr="TestingServices"/>
@@ -1004,7 +433,7 @@
                     </pic:cNvPicPr>
                   </pic:nvPicPr>
                   <pic:blipFill>
-                    <a:blip r:embed="rId12" cstate="print">
+                    <a:blip r:embed="rId7" cstate="print">
                       <a:extLst>
                         <a:ext uri="{28A0092B-C50C-407E-A947-70E740481C1C}">
                           <a14:useLocalDpi xmlns:a14="http://schemas.microsoft.com/office/drawing/2010/main" val="0"/>
@@ -1045,17 +474,61 @@
           <w:szCs w:val="24"/>
         </w:rPr>
       </w:pPr>
+      <w:r>
+        <w:rPr>
+          <w:rFonts w:ascii="Times New Roman" w:eastAsia="Times New Roman" w:hAnsi="Times New Roman" w:cs="Times New Roman"/>
+          <w:sz w:val="24"/>
+          <w:szCs w:val="24"/>
+        </w:rPr>
+        <w:t>Offers</w:t>
+      </w:r>
+      <w:r>
+        <w:rPr>
+          <w:rFonts w:ascii="Times New Roman" w:eastAsia="Times New Roman" w:hAnsi="Times New Roman" w:cs="Times New Roman"/>
+          <w:sz w:val="24"/>
+          <w:szCs w:val="24"/>
+        </w:rPr>
+        <w:t xml:space="preserve"> following Testing Services:</w:t>
+      </w:r>
     </w:p>
     <w:p>
       <w:pPr>
-        <w:pStyle w:val="Heading2"/>
-        <w:rPr>
-          <w:rFonts w:ascii="Times New Roman" w:eastAsia="Times New Roman" w:hAnsi="Times New Roman" w:cs="Times New Roman"/>
-          <w:sz w:val="22"/>
-          <w:szCs w:val="22"/>
-        </w:rPr>
-      </w:pPr>
-      <w:hyperlink r:id="rId13" w:tooltip="Automation Testing" w:history="1">
+        <w:numPr>
+          <w:ilvl w:val="0"/>
+          <w:numId w:val="32"/>
+        </w:numPr>
+        <w:spacing w:before="100" w:beforeAutospacing="1" w:after="100" w:afterAutospacing="1" w:line="240" w:lineRule="auto"/>
+        <w:rPr>
+          <w:rFonts w:ascii="Times New Roman" w:eastAsia="Times New Roman" w:hAnsi="Times New Roman" w:cs="Times New Roman"/>
+          <w:sz w:val="24"/>
+          <w:szCs w:val="24"/>
+        </w:rPr>
+      </w:pPr>
+      <w:hyperlink r:id="rId8" w:tooltip="Manual Testing" w:history="1">
+        <w:r>
+          <w:rPr>
+            <w:rFonts w:ascii="Times New Roman" w:eastAsia="Times New Roman" w:hAnsi="Times New Roman" w:cs="Times New Roman"/>
+            <w:sz w:val="24"/>
+            <w:szCs w:val="24"/>
+          </w:rPr>
+          <w:t>Manual Testing</w:t>
+        </w:r>
+      </w:hyperlink>
+    </w:p>
+    <w:p>
+      <w:pPr>
+        <w:numPr>
+          <w:ilvl w:val="0"/>
+          <w:numId w:val="32"/>
+        </w:numPr>
+        <w:spacing w:before="100" w:beforeAutospacing="1" w:after="100" w:afterAutospacing="1" w:line="240" w:lineRule="auto"/>
+        <w:rPr>
+          <w:rFonts w:ascii="Times New Roman" w:eastAsia="Times New Roman" w:hAnsi="Times New Roman" w:cs="Times New Roman"/>
+          <w:sz w:val="24"/>
+          <w:szCs w:val="24"/>
+        </w:rPr>
+      </w:pPr>
+      <w:hyperlink r:id="rId9" w:tooltip="Automation Testing" w:history="1">
         <w:r>
           <w:rPr>
             <w:rFonts w:ascii="Times New Roman" w:eastAsia="Times New Roman" w:hAnsi="Times New Roman" w:cs="Times New Roman"/>
@@ -1068,169 +541,147 @@
     </w:p>
     <w:p>
       <w:pPr>
+        <w:numPr>
+          <w:ilvl w:val="0"/>
+          <w:numId w:val="32"/>
+        </w:numPr>
         <w:spacing w:before="100" w:beforeAutospacing="1" w:after="100" w:afterAutospacing="1" w:line="240" w:lineRule="auto"/>
-        <w:ind w:left="360"/>
-        <w:rPr>
-          <w:rFonts w:ascii="Times New Roman" w:eastAsia="Times New Roman" w:hAnsi="Times New Roman" w:cs="Times New Roman"/>
-          <w:sz w:val="24"/>
-          <w:szCs w:val="24"/>
-        </w:rPr>
-      </w:pPr>
-      <w:r>
-        <w:rPr>
-          <w:rFonts w:ascii="Times New Roman" w:eastAsia="Times New Roman" w:hAnsi="Times New Roman" w:cs="Times New Roman"/>
-          <w:sz w:val="24"/>
-          <w:szCs w:val="24"/>
-        </w:rPr>
-        <w:t>Automation Testing is the process of automating the steps of manual test cases and process them using an automation tool or utility. It helps in increasing test coverage and to shorten testing life cycle.</w:t>
+        <w:rPr>
+          <w:rFonts w:ascii="Times New Roman" w:eastAsia="Times New Roman" w:hAnsi="Times New Roman" w:cs="Times New Roman"/>
+          <w:sz w:val="24"/>
+          <w:szCs w:val="24"/>
+        </w:rPr>
+      </w:pPr>
+      <w:r>
+        <w:rPr>
+          <w:rFonts w:ascii="Times New Roman" w:eastAsia="Times New Roman" w:hAnsi="Times New Roman" w:cs="Times New Roman"/>
+          <w:sz w:val="24"/>
+          <w:szCs w:val="24"/>
+        </w:rPr>
+        <w:t>Functional, Usability, Multi-Platform Testing</w:t>
       </w:r>
     </w:p>
     <w:p>
       <w:pPr>
+        <w:numPr>
+          <w:ilvl w:val="0"/>
+          <w:numId w:val="32"/>
+        </w:numPr>
         <w:spacing w:before="100" w:beforeAutospacing="1" w:after="100" w:afterAutospacing="1" w:line="240" w:lineRule="auto"/>
-        <w:ind w:left="360"/>
-        <w:rPr>
-          <w:rFonts w:ascii="Times New Roman" w:eastAsia="Times New Roman" w:hAnsi="Times New Roman" w:cs="Times New Roman"/>
-          <w:sz w:val="24"/>
-          <w:szCs w:val="24"/>
-        </w:rPr>
-      </w:pPr>
-      <w:r>
-        <w:rPr>
-          <w:rFonts w:ascii="Times New Roman" w:eastAsia="Times New Roman" w:hAnsi="Times New Roman" w:cs="Times New Roman"/>
-          <w:sz w:val="24"/>
-          <w:szCs w:val="24"/>
-        </w:rPr>
-        <w:t>I have experienced in open source test automation tools</w:t>
-      </w:r>
-      <w:r>
-        <w:rPr>
-          <w:rFonts w:ascii="Times New Roman" w:eastAsia="Times New Roman" w:hAnsi="Times New Roman" w:cs="Times New Roman"/>
-          <w:sz w:val="24"/>
-          <w:szCs w:val="24"/>
-        </w:rPr>
-        <w:t xml:space="preserve"> like </w:t>
-      </w:r>
-      <w:r>
-        <w:rPr>
-          <w:rFonts w:ascii="Times New Roman" w:eastAsia="Times New Roman" w:hAnsi="Times New Roman" w:cs="Times New Roman"/>
-          <w:sz w:val="24"/>
-          <w:szCs w:val="24"/>
-        </w:rPr>
-        <w:t xml:space="preserve">selenium webdriver with well managed automation framework </w:t>
-      </w:r>
-      <w:r>
-        <w:rPr>
-          <w:rFonts w:ascii="Times New Roman" w:eastAsia="Times New Roman" w:hAnsi="Times New Roman" w:cs="Times New Roman"/>
-          <w:sz w:val="24"/>
-          <w:szCs w:val="24"/>
-        </w:rPr>
-        <w:t>to test web</w:t>
-      </w:r>
-      <w:r>
-        <w:rPr>
-          <w:rFonts w:ascii="Times New Roman" w:eastAsia="Times New Roman" w:hAnsi="Times New Roman" w:cs="Times New Roman"/>
-          <w:sz w:val="24"/>
-          <w:szCs w:val="24"/>
-        </w:rPr>
-        <w:t xml:space="preserve"> projects.</w:t>
+        <w:rPr>
+          <w:rFonts w:ascii="Times New Roman" w:eastAsia="Times New Roman" w:hAnsi="Times New Roman" w:cs="Times New Roman"/>
+          <w:sz w:val="24"/>
+          <w:szCs w:val="24"/>
+        </w:rPr>
+      </w:pPr>
+      <w:r>
+        <w:rPr>
+          <w:rFonts w:ascii="Times New Roman" w:eastAsia="Times New Roman" w:hAnsi="Times New Roman" w:cs="Times New Roman"/>
+          <w:sz w:val="24"/>
+          <w:szCs w:val="24"/>
+        </w:rPr>
+        <w:t>Integrated System Testing</w:t>
       </w:r>
     </w:p>
     <w:p>
       <w:pPr>
-        <w:pStyle w:val="Heading2"/>
-        <w:shd w:val="clear" w:color="auto" w:fill="FFFFFF"/>
-        <w:spacing w:before="0" w:after="195"/>
-        <w:ind w:left="360"/>
-        <w:rPr>
-          <w:rFonts w:ascii="Times New Roman" w:eastAsia="Times New Roman" w:hAnsi="Times New Roman" w:cs="Times New Roman"/>
-          <w:b w:val="0"/>
-          <w:bCs w:val="0"/>
-          <w:color w:val="auto"/>
-          <w:sz w:val="24"/>
-          <w:szCs w:val="24"/>
-          <w:u w:val="single"/>
-        </w:rPr>
-      </w:pPr>
-      <w:r>
-        <w:rPr>
-          <w:rFonts w:ascii="Times New Roman" w:eastAsia="Times New Roman" w:hAnsi="Times New Roman" w:cs="Times New Roman"/>
-          <w:b w:val="0"/>
-          <w:bCs w:val="0"/>
-          <w:color w:val="auto"/>
-          <w:sz w:val="24"/>
-          <w:szCs w:val="24"/>
-          <w:u w:val="single"/>
-        </w:rPr>
-        <w:t>Samir</w:t>
-      </w:r>
-      <w:r>
-        <w:rPr>
-          <w:rFonts w:ascii="Times New Roman" w:eastAsia="Times New Roman" w:hAnsi="Times New Roman" w:cs="Times New Roman"/>
-          <w:b w:val="0"/>
-          <w:bCs w:val="0"/>
-          <w:color w:val="auto"/>
-          <w:sz w:val="24"/>
-          <w:szCs w:val="24"/>
-          <w:u w:val="single"/>
-        </w:rPr>
-        <w:t xml:space="preserve"> Automation Framework</w:t>
+        <w:numPr>
+          <w:ilvl w:val="0"/>
+          <w:numId w:val="32"/>
+        </w:numPr>
+        <w:spacing w:before="100" w:beforeAutospacing="1" w:after="100" w:afterAutospacing="1" w:line="240" w:lineRule="auto"/>
+        <w:rPr>
+          <w:rFonts w:ascii="Times New Roman" w:eastAsia="Times New Roman" w:hAnsi="Times New Roman" w:cs="Times New Roman"/>
+          <w:sz w:val="24"/>
+          <w:szCs w:val="24"/>
+        </w:rPr>
+      </w:pPr>
+      <w:r>
+        <w:rPr>
+          <w:rFonts w:ascii="Times New Roman" w:eastAsia="Times New Roman" w:hAnsi="Times New Roman" w:cs="Times New Roman"/>
+          <w:sz w:val="24"/>
+          <w:szCs w:val="24"/>
+        </w:rPr>
+        <w:t>User Acceptance Testing</w:t>
+      </w:r>
+      <w:r>
+        <w:rPr>
+          <w:rFonts w:ascii="Times New Roman" w:eastAsia="Times New Roman" w:hAnsi="Times New Roman" w:cs="Times New Roman"/>
+          <w:sz w:val="24"/>
+          <w:szCs w:val="24"/>
+        </w:rPr>
+        <w:t>(UAT)</w:t>
       </w:r>
     </w:p>
     <w:p>
       <w:pPr>
-        <w:pStyle w:val="lead"/>
-        <w:shd w:val="clear" w:color="auto" w:fill="FFFFFF"/>
-        <w:spacing w:before="195" w:beforeAutospacing="0" w:after="0" w:afterAutospacing="0"/>
-        <w:ind w:left="360"/>
-      </w:pPr>
-      <w:r>
-        <w:t>Quick and seamless integration into your workflow and fast results delivering</w:t>
+        <w:numPr>
+          <w:ilvl w:val="0"/>
+          <w:numId w:val="32"/>
+        </w:numPr>
+        <w:spacing w:before="100" w:beforeAutospacing="1" w:after="100" w:afterAutospacing="1" w:line="240" w:lineRule="auto"/>
+        <w:rPr>
+          <w:rFonts w:ascii="Times New Roman" w:eastAsia="Times New Roman" w:hAnsi="Times New Roman" w:cs="Times New Roman"/>
+          <w:sz w:val="24"/>
+          <w:szCs w:val="24"/>
+        </w:rPr>
+      </w:pPr>
+      <w:r>
+        <w:rPr>
+          <w:rFonts w:ascii="Times New Roman" w:eastAsia="Times New Roman" w:hAnsi="Times New Roman" w:cs="Times New Roman"/>
+          <w:sz w:val="24"/>
+          <w:szCs w:val="24"/>
+        </w:rPr>
+        <w:t>Mobile Testing</w:t>
       </w:r>
     </w:p>
     <w:p>
       <w:pPr>
-        <w:pStyle w:val="NormalWeb"/>
-        <w:shd w:val="clear" w:color="auto" w:fill="FFFFFF"/>
-        <w:spacing w:after="120" w:afterAutospacing="0"/>
-        <w:ind w:left="360"/>
-      </w:pPr>
-      <w:r>
-        <w:t>The framework brings together the power of industry-standard tools, custom drivers and connectors, automation best practices, and beautiful, sophisticated reporting. Our solution is highly flexible and easy to maintain, meaning we can add or remove modules to automatically test any application or API, whether desktop or mobile.</w:t>
+        <w:numPr>
+          <w:ilvl w:val="0"/>
+          <w:numId w:val="32"/>
+        </w:numPr>
+        <w:spacing w:before="100" w:beforeAutospacing="1" w:after="100" w:afterAutospacing="1" w:line="240" w:lineRule="auto"/>
+      </w:pPr>
+      <w:r>
+        <w:rPr>
+          <w:rFonts w:ascii="Times New Roman" w:eastAsia="Times New Roman" w:hAnsi="Times New Roman" w:cs="Times New Roman"/>
+          <w:sz w:val="24"/>
+          <w:szCs w:val="24"/>
+        </w:rPr>
+        <w:t>System Testing</w:t>
+      </w:r>
+    </w:p>
+    <w:p/>
+    <w:p>
+      <w:pPr>
+        <w:rPr>
+          <w:b/>
+          <w:u w:val="single"/>
+        </w:rPr>
+      </w:pPr>
+      <w:r>
+        <w:rPr>
+          <w:b/>
+          <w:u w:val="single"/>
+        </w:rPr>
+        <w:t>Software Testing Life Cycle</w:t>
       </w:r>
     </w:p>
     <w:p>
-      <w:pPr>
-        <w:spacing w:before="100" w:beforeAutospacing="1" w:after="100" w:afterAutospacing="1" w:line="240" w:lineRule="auto"/>
-        <w:rPr>
-          <w:rFonts w:ascii="Times New Roman" w:eastAsia="Times New Roman" w:hAnsi="Times New Roman" w:cs="Times New Roman"/>
-          <w:sz w:val="24"/>
-          <w:szCs w:val="24"/>
-        </w:rPr>
-      </w:pPr>
-    </w:p>
-    <w:p>
-      <w:pPr>
-        <w:spacing w:before="100" w:beforeAutospacing="1" w:after="100" w:afterAutospacing="1" w:line="240" w:lineRule="auto"/>
-        <w:rPr>
-          <w:rFonts w:ascii="Times New Roman" w:eastAsia="Times New Roman" w:hAnsi="Times New Roman" w:cs="Times New Roman"/>
-          <w:sz w:val="24"/>
-          <w:szCs w:val="24"/>
-        </w:rPr>
-      </w:pPr>
-      <w:r>
-        <w:rPr>
-          <w:rFonts w:ascii="Times New Roman" w:eastAsia="Times New Roman" w:hAnsi="Times New Roman" w:cs="Times New Roman"/>
+      <w:r>
+        <w:rPr>
           <w:noProof/>
-          <w:sz w:val="24"/>
-          <w:szCs w:val="24"/>
+          <w:color w:val="0000FF"/>
         </w:rPr>
         <w:lastRenderedPageBreak/>
         <w:drawing>
           <wp:inline distT="0" distB="0" distL="0" distR="0">
-            <wp:extent cx="5943600" cy="2025650"/>
+            <wp:extent cx="6457950" cy="4076700"/>
             <wp:effectExtent l="0" t="0" r="0" b="0"/>
-            <wp:docPr id="3" name="Picture 3"/>
+            <wp:docPr id="5" name="Picture 5" descr="SoftwareTestingLifeCycle2">
+              <a:hlinkClick xmlns:a="http://schemas.openxmlformats.org/drawingml/2006/main" r:id="rId10"/>
+            </wp:docPr>
             <wp:cNvGraphicFramePr>
               <a:graphicFrameLocks xmlns:a="http://schemas.openxmlformats.org/drawingml/2006/main" noChangeAspect="1"/>
             </wp:cNvGraphicFramePr>
@@ -1238,29 +689,36 @@
               <a:graphicData uri="http://schemas.openxmlformats.org/drawingml/2006/picture">
                 <pic:pic xmlns:pic="http://schemas.openxmlformats.org/drawingml/2006/picture">
                   <pic:nvPicPr>
-                    <pic:cNvPr id="3" name="Samir_Automation-framework.png"/>
-                    <pic:cNvPicPr/>
+                    <pic:cNvPr id="0" name="Picture 12" descr="SoftwareTestingLifeCycle2"/>
+                    <pic:cNvPicPr>
+                      <a:picLocks noChangeAspect="1" noChangeArrowheads="1"/>
+                    </pic:cNvPicPr>
                   </pic:nvPicPr>
                   <pic:blipFill>
-                    <a:blip r:embed="rId14">
+                    <a:blip r:embed="rId11" cstate="print">
                       <a:extLst>
                         <a:ext uri="{28A0092B-C50C-407E-A947-70E740481C1C}">
                           <a14:useLocalDpi xmlns:a14="http://schemas.microsoft.com/office/drawing/2010/main" val="0"/>
                         </a:ext>
                       </a:extLst>
                     </a:blip>
+                    <a:srcRect/>
                     <a:stretch>
                       <a:fillRect/>
                     </a:stretch>
                   </pic:blipFill>
-                  <pic:spPr>
+                  <pic:spPr bwMode="auto">
                     <a:xfrm>
                       <a:off x="0" y="0"/>
-                      <a:ext cx="5943600" cy="2025650"/>
+                      <a:ext cx="6457950" cy="4076700"/>
                     </a:xfrm>
                     <a:prstGeom prst="rect">
                       <a:avLst/>
                     </a:prstGeom>
+                    <a:noFill/>
+                    <a:ln>
+                      <a:noFill/>
+                    </a:ln>
                   </pic:spPr>
                 </pic:pic>
               </a:graphicData>
@@ -1271,263 +729,183 @@
     </w:p>
     <w:p>
       <w:pPr>
-        <w:shd w:val="clear" w:color="auto" w:fill="FFFFFF"/>
-        <w:spacing w:before="100" w:beforeAutospacing="1" w:after="188" w:afterAutospacing="1" w:line="240" w:lineRule="auto"/>
-        <w:rPr>
-          <w:rFonts w:ascii="Times New Roman" w:eastAsia="Times New Roman" w:hAnsi="Times New Roman" w:cs="Times New Roman"/>
-        </w:rPr>
-      </w:pPr>
+        <w:rPr>
+          <w:b/>
+          <w:u w:val="single"/>
+        </w:rPr>
+      </w:pPr>
+      <w:r>
+        <w:rPr>
+          <w:b/>
+          <w:u w:val="single"/>
+        </w:rPr>
+        <w:t>Manual Testing</w:t>
+      </w:r>
+      <w:r>
+        <w:rPr>
+          <w:b/>
+          <w:u w:val="single"/>
+        </w:rPr>
+        <w:t>:</w:t>
+      </w:r>
     </w:p>
     <w:p>
       <w:pPr>
-        <w:pStyle w:val="Heading2"/>
-        <w:rPr>
-          <w:rFonts w:eastAsia="Times New Roman"/>
-        </w:rPr>
-      </w:pPr>
-      <w:r>
-        <w:rPr>
-          <w:rFonts w:eastAsia="Times New Roman"/>
-        </w:rPr>
-        <w:t>DevOps Consulting Services</w:t>
+        <w:spacing w:before="100" w:beforeAutospacing="1" w:after="100" w:afterAutospacing="1" w:line="240" w:lineRule="auto"/>
+        <w:rPr>
+          <w:rFonts w:ascii="Times New Roman" w:eastAsia="Times New Roman" w:hAnsi="Times New Roman" w:cs="Times New Roman"/>
+          <w:sz w:val="24"/>
+          <w:szCs w:val="24"/>
+        </w:rPr>
+      </w:pPr>
+      <w:r>
+        <w:rPr>
+          <w:rFonts w:ascii="Times New Roman" w:eastAsia="Times New Roman" w:hAnsi="Times New Roman" w:cs="Times New Roman"/>
+          <w:sz w:val="24"/>
+          <w:szCs w:val="24"/>
+        </w:rPr>
+        <w:t xml:space="preserve">Manual testing plays an important role in Business critical applications and in applications where functionalities change quite often. Manual testing is essential, as 100 percent automation is not possible in real-time environment. In an agile methodology, manual testing holds upper hand over the automation. </w:t>
+      </w:r>
+      <w:r>
+        <w:rPr>
+          <w:rFonts w:ascii="Times New Roman" w:eastAsia="Times New Roman" w:hAnsi="Times New Roman" w:cs="Times New Roman"/>
+          <w:sz w:val="24"/>
+          <w:szCs w:val="24"/>
+        </w:rPr>
+        <w:t>My</w:t>
+      </w:r>
+      <w:r>
+        <w:rPr>
+          <w:rFonts w:ascii="Times New Roman" w:eastAsia="Times New Roman" w:hAnsi="Times New Roman" w:cs="Times New Roman"/>
+          <w:sz w:val="24"/>
+          <w:szCs w:val="24"/>
+        </w:rPr>
+        <w:t xml:space="preserve"> expertise in delivering manual functional testing service on software applications across BFSI, Healthcare, Telecom, Retail and Logistics, Energy, and E-Learning domains and expert services in SOA, Security, Mobility, and Datacenter.</w:t>
       </w:r>
     </w:p>
     <w:p>
       <w:pPr>
-        <w:spacing w:after="100" w:afterAutospacing="1" w:line="240" w:lineRule="auto"/>
-        <w:rPr>
-          <w:rFonts w:ascii="Times New Roman" w:eastAsia="Times New Roman" w:hAnsi="Times New Roman" w:cs="Times New Roman"/>
-          <w:sz w:val="24"/>
-          <w:szCs w:val="24"/>
-        </w:rPr>
-      </w:pPr>
-      <w:r>
-        <w:rPr>
-          <w:rFonts w:ascii="Times New Roman" w:eastAsia="Times New Roman" w:hAnsi="Times New Roman" w:cs="Times New Roman"/>
-          <w:sz w:val="24"/>
-          <w:szCs w:val="24"/>
-        </w:rPr>
-        <w:t>Not sure what type of DevOps solution to choose? Our all-around team of DevOps experts is capable of assessing your IT environment and drawing a clear long-term DevOps adoption roadmap. Let our DevOps consulting professionals help you:</w:t>
+        <w:spacing w:before="100" w:beforeAutospacing="1" w:after="100" w:afterAutospacing="1" w:line="240" w:lineRule="auto"/>
+        <w:ind w:firstLine="360"/>
+        <w:rPr>
+          <w:rFonts w:ascii="Times New Roman" w:eastAsia="Times New Roman" w:hAnsi="Times New Roman"/>
+          <w:sz w:val="20"/>
+          <w:szCs w:val="20"/>
+        </w:rPr>
+      </w:pPr>
+      <w:r>
+        <w:rPr>
+          <w:rFonts w:ascii="Times New Roman" w:eastAsia="Times New Roman" w:hAnsi="Times New Roman"/>
+          <w:b/>
+          <w:bCs/>
+          <w:sz w:val="20"/>
+          <w:szCs w:val="20"/>
+        </w:rPr>
+        <w:t>Expertise in:                                                                                                         </w:t>
+      </w:r>
+      <w:r>
+        <w:rPr>
+          <w:rFonts w:ascii="Times New Roman" w:eastAsia="Times New Roman" w:hAnsi="Times New Roman"/>
+          <w:sz w:val="20"/>
+          <w:szCs w:val="20"/>
+        </w:rPr>
+        <w:t xml:space="preserve"> </w:t>
       </w:r>
     </w:p>
     <w:p>
       <w:pPr>
         <w:numPr>
           <w:ilvl w:val="0"/>
-          <w:numId w:val="40"/>
+          <w:numId w:val="34"/>
         </w:numPr>
-        <w:spacing w:before="100" w:beforeAutospacing="1" w:after="100" w:afterAutospacing="1" w:line="450" w:lineRule="atLeast"/>
-        <w:rPr>
-          <w:rFonts w:ascii="Times New Roman" w:eastAsia="Times New Roman" w:hAnsi="Times New Roman" w:cs="Times New Roman"/>
-          <w:sz w:val="24"/>
-          <w:szCs w:val="24"/>
-        </w:rPr>
-      </w:pPr>
-      <w:r>
-        <w:rPr>
-          <w:rFonts w:ascii="Times New Roman" w:eastAsia="Times New Roman" w:hAnsi="Times New Roman" w:cs="Times New Roman"/>
-          <w:sz w:val="24"/>
-          <w:szCs w:val="24"/>
-        </w:rPr>
-        <w:t>Gather requirements and analyze your business goals</w:t>
+        <w:spacing w:before="100" w:beforeAutospacing="1" w:after="100" w:afterAutospacing="1" w:line="240" w:lineRule="auto"/>
+      </w:pPr>
+      <w:r>
+        <w:t>Client Server Application Testing</w:t>
       </w:r>
     </w:p>
     <w:p>
       <w:pPr>
         <w:numPr>
           <w:ilvl w:val="0"/>
-          <w:numId w:val="40"/>
+          <w:numId w:val="34"/>
         </w:numPr>
-        <w:spacing w:before="100" w:beforeAutospacing="1" w:after="100" w:afterAutospacing="1" w:line="450" w:lineRule="atLeast"/>
-        <w:rPr>
-          <w:rFonts w:ascii="Times New Roman" w:eastAsia="Times New Roman" w:hAnsi="Times New Roman" w:cs="Times New Roman"/>
-          <w:sz w:val="24"/>
-          <w:szCs w:val="24"/>
-        </w:rPr>
-      </w:pPr>
-      <w:r>
-        <w:rPr>
-          <w:rFonts w:ascii="Times New Roman" w:eastAsia="Times New Roman" w:hAnsi="Times New Roman" w:cs="Times New Roman"/>
-          <w:sz w:val="24"/>
-          <w:szCs w:val="24"/>
-        </w:rPr>
-        <w:t>Provide you with a full IT environment audit report</w:t>
+        <w:spacing w:before="100" w:beforeAutospacing="1" w:after="100" w:afterAutospacing="1" w:line="240" w:lineRule="auto"/>
+      </w:pPr>
+      <w:r>
+        <w:t>Web application Testing</w:t>
       </w:r>
     </w:p>
     <w:p>
       <w:pPr>
         <w:numPr>
           <w:ilvl w:val="0"/>
-          <w:numId w:val="40"/>
+          <w:numId w:val="34"/>
         </w:numPr>
-        <w:spacing w:before="100" w:beforeAutospacing="1" w:after="100" w:afterAutospacing="1" w:line="450" w:lineRule="atLeast"/>
-        <w:rPr>
-          <w:rFonts w:ascii="Times New Roman" w:eastAsia="Times New Roman" w:hAnsi="Times New Roman" w:cs="Times New Roman"/>
-          <w:sz w:val="24"/>
-          <w:szCs w:val="24"/>
-        </w:rPr>
-      </w:pPr>
-      <w:r>
-        <w:rPr>
-          <w:rFonts w:ascii="Times New Roman" w:eastAsia="Times New Roman" w:hAnsi="Times New Roman" w:cs="Times New Roman"/>
-          <w:sz w:val="24"/>
-          <w:szCs w:val="24"/>
-        </w:rPr>
-        <w:t>Evaluate the reasonability of implementing DevOps at the project</w:t>
+        <w:spacing w:before="100" w:beforeAutospacing="1" w:after="100" w:afterAutospacing="1" w:line="240" w:lineRule="auto"/>
+      </w:pPr>
+      <w:r>
+        <w:t>Desktop Application Testing</w:t>
       </w:r>
     </w:p>
     <w:p>
       <w:pPr>
         <w:numPr>
           <w:ilvl w:val="0"/>
-          <w:numId w:val="40"/>
+          <w:numId w:val="34"/>
         </w:numPr>
-        <w:spacing w:before="100" w:beforeAutospacing="1" w:after="100" w:afterAutospacing="1" w:line="450" w:lineRule="atLeast"/>
-        <w:rPr>
-          <w:rFonts w:ascii="Times New Roman" w:eastAsia="Times New Roman" w:hAnsi="Times New Roman" w:cs="Times New Roman"/>
-          <w:sz w:val="24"/>
-          <w:szCs w:val="24"/>
-        </w:rPr>
-      </w:pPr>
-      <w:r>
-        <w:rPr>
-          <w:rFonts w:ascii="Times New Roman" w:eastAsia="Times New Roman" w:hAnsi="Times New Roman" w:cs="Times New Roman"/>
-          <w:sz w:val="24"/>
-          <w:szCs w:val="24"/>
-        </w:rPr>
-        <w:t>Offer a range of suitable DevOps implementation models</w:t>
+        <w:spacing w:before="100" w:beforeAutospacing="1" w:after="100" w:afterAutospacing="1" w:line="240" w:lineRule="auto"/>
+      </w:pPr>
+      <w:r>
+        <w:t>Test Cases Preparation using testing techniques such as Equivalence Partition, Boundary value analysis, Cause effect graphing, and Error guessing</w:t>
       </w:r>
     </w:p>
     <w:p>
       <w:pPr>
         <w:numPr>
           <w:ilvl w:val="0"/>
-          <w:numId w:val="40"/>
+          <w:numId w:val="34"/>
         </w:numPr>
-        <w:spacing w:before="100" w:beforeAutospacing="1" w:after="100" w:afterAutospacing="1" w:line="450" w:lineRule="atLeast"/>
-        <w:rPr>
-          <w:rFonts w:ascii="Times New Roman" w:eastAsia="Times New Roman" w:hAnsi="Times New Roman" w:cs="Times New Roman"/>
-          <w:sz w:val="24"/>
-          <w:szCs w:val="24"/>
-        </w:rPr>
-      </w:pPr>
-      <w:r>
-        <w:rPr>
-          <w:rFonts w:ascii="Times New Roman" w:eastAsia="Times New Roman" w:hAnsi="Times New Roman" w:cs="Times New Roman"/>
-          <w:sz w:val="24"/>
-          <w:szCs w:val="24"/>
-        </w:rPr>
-        <w:t>Perform all-round DevOps maturity assessment of your current IT environment</w:t>
+        <w:spacing w:before="100" w:beforeAutospacing="1" w:after="100" w:afterAutospacing="1" w:line="240" w:lineRule="auto"/>
+      </w:pPr>
+      <w:r>
+        <w:t>Test Strategy and Test Plan Preparation</w:t>
       </w:r>
     </w:p>
     <w:p>
       <w:pPr>
         <w:numPr>
           <w:ilvl w:val="0"/>
-          <w:numId w:val="40"/>
+          <w:numId w:val="34"/>
         </w:numPr>
-        <w:spacing w:before="100" w:beforeAutospacing="1" w:after="100" w:afterAutospacing="1" w:line="450" w:lineRule="atLeast"/>
-        <w:rPr>
-          <w:rFonts w:ascii="Times New Roman" w:eastAsia="Times New Roman" w:hAnsi="Times New Roman" w:cs="Times New Roman"/>
-          <w:sz w:val="24"/>
-          <w:szCs w:val="24"/>
-        </w:rPr>
-      </w:pPr>
-      <w:r>
-        <w:rPr>
-          <w:rFonts w:ascii="Times New Roman" w:eastAsia="Times New Roman" w:hAnsi="Times New Roman" w:cs="Times New Roman"/>
-          <w:sz w:val="24"/>
-          <w:szCs w:val="24"/>
-        </w:rPr>
-        <w:t>Coach your in-house DevOps team</w:t>
+        <w:spacing w:before="100" w:beforeAutospacing="1" w:after="100" w:afterAutospacing="1" w:line="240" w:lineRule="auto"/>
+      </w:pPr>
+      <w:r>
+        <w:t>Manual Functional Test Execution</w:t>
       </w:r>
     </w:p>
     <w:p>
       <w:pPr>
         <w:numPr>
           <w:ilvl w:val="0"/>
-          <w:numId w:val="40"/>
+          <w:numId w:val="34"/>
         </w:numPr>
-        <w:spacing w:before="100" w:beforeAutospacing="1" w:after="100" w:afterAutospacing="1" w:line="450" w:lineRule="atLeast"/>
-        <w:rPr>
-          <w:rFonts w:ascii="Times New Roman" w:eastAsia="Times New Roman" w:hAnsi="Times New Roman" w:cs="Times New Roman"/>
-          <w:sz w:val="24"/>
-          <w:szCs w:val="24"/>
-        </w:rPr>
-      </w:pPr>
-      <w:r>
-        <w:rPr>
-          <w:rFonts w:ascii="Times New Roman" w:eastAsia="Times New Roman" w:hAnsi="Times New Roman" w:cs="Times New Roman"/>
-          <w:sz w:val="24"/>
-          <w:szCs w:val="24"/>
-        </w:rPr>
-        <w:t>Offer a range of suitable DevOps implementation models</w:t>
+        <w:spacing w:before="100" w:beforeAutospacing="1" w:after="100" w:afterAutospacing="1" w:line="240" w:lineRule="auto"/>
+      </w:pPr>
+      <w:r>
+        <w:t>Defect Tracking</w:t>
       </w:r>
     </w:p>
     <w:p>
       <w:pPr>
         <w:numPr>
           <w:ilvl w:val="0"/>
-          <w:numId w:val="40"/>
+          <w:numId w:val="34"/>
         </w:numPr>
-        <w:spacing w:before="100" w:beforeAutospacing="1" w:after="100" w:afterAutospacing="1" w:line="450" w:lineRule="atLeast"/>
-        <w:rPr>
-          <w:rFonts w:ascii="Times New Roman" w:eastAsia="Times New Roman" w:hAnsi="Times New Roman" w:cs="Times New Roman"/>
-          <w:sz w:val="24"/>
-          <w:szCs w:val="24"/>
-        </w:rPr>
-      </w:pPr>
-      <w:r>
-        <w:rPr>
-          <w:rFonts w:ascii="Times New Roman" w:eastAsia="Times New Roman" w:hAnsi="Times New Roman" w:cs="Times New Roman"/>
-          <w:sz w:val="24"/>
-          <w:szCs w:val="24"/>
-        </w:rPr>
-        <w:t>Estimate costs for the discussed DevOps implementation model</w:t>
-      </w:r>
-    </w:p>
-    <w:p>
-      <w:pPr>
-        <w:numPr>
-          <w:ilvl w:val="0"/>
-          <w:numId w:val="40"/>
-        </w:numPr>
-        <w:spacing w:before="100" w:beforeAutospacing="1" w:after="100" w:afterAutospacing="1" w:line="450" w:lineRule="atLeast"/>
-        <w:rPr>
-          <w:rFonts w:ascii="Times New Roman" w:eastAsia="Times New Roman" w:hAnsi="Times New Roman" w:cs="Times New Roman"/>
-          <w:sz w:val="24"/>
-          <w:szCs w:val="24"/>
-        </w:rPr>
-      </w:pPr>
-      <w:r>
-        <w:rPr>
-          <w:rFonts w:ascii="Times New Roman" w:eastAsia="Times New Roman" w:hAnsi="Times New Roman" w:cs="Times New Roman"/>
-          <w:sz w:val="24"/>
-          <w:szCs w:val="24"/>
-        </w:rPr>
-        <w:t>Work out custom DevOps implementation KPIs for your particular business project</w:t>
-      </w:r>
-    </w:p>
-    <w:p>
-      <w:pPr>
-        <w:numPr>
-          <w:ilvl w:val="0"/>
-          <w:numId w:val="40"/>
-        </w:numPr>
-        <w:spacing w:before="100" w:beforeAutospacing="1" w:after="100" w:afterAutospacing="1" w:line="450" w:lineRule="atLeast"/>
-        <w:rPr>
-          <w:rFonts w:ascii="Times New Roman" w:eastAsia="Times New Roman" w:hAnsi="Times New Roman" w:cs="Times New Roman"/>
-          <w:sz w:val="24"/>
-          <w:szCs w:val="24"/>
-        </w:rPr>
-      </w:pPr>
-      <w:r>
-        <w:rPr>
-          <w:rFonts w:ascii="Times New Roman" w:eastAsia="Times New Roman" w:hAnsi="Times New Roman" w:cs="Times New Roman"/>
-          <w:sz w:val="24"/>
-          <w:szCs w:val="24"/>
-        </w:rPr>
-        <w:t>Recommend you an appropriate DevOps toolchain (Git, Jenkins, Ansible, Kubernetes, Docker, AWS) and assist in its integration</w:t>
+        <w:spacing w:before="100" w:beforeAutospacing="1" w:after="100" w:afterAutospacing="1" w:line="240" w:lineRule="auto"/>
+      </w:pPr>
+      <w:r>
+        <w:t>Regression Testing</w:t>
       </w:r>
     </w:p>
     <w:p>
@@ -1548,21 +926,197 @@
     </w:p>
     <w:p>
       <w:pPr>
-        <w:pStyle w:val="Heading2"/>
-        <w:rPr>
-          <w:rFonts w:eastAsiaTheme="minorHAnsi"/>
-        </w:rPr>
-      </w:pPr>
-      <w:r>
-        <w:rPr>
-          <w:rFonts w:eastAsiaTheme="minorHAnsi"/>
+        <w:pStyle w:val="Heading1"/>
+        <w:rPr>
+          <w:rFonts w:asciiTheme="minorHAnsi" w:eastAsiaTheme="minorHAnsi" w:hAnsiTheme="minorHAnsi" w:cstheme="minorBidi"/>
+          <w:sz w:val="22"/>
+          <w:szCs w:val="22"/>
+          <w:u w:val="single"/>
+        </w:rPr>
+      </w:pPr>
+      <w:r>
+        <w:rPr>
+          <w:rFonts w:asciiTheme="minorHAnsi" w:eastAsiaTheme="minorHAnsi" w:hAnsiTheme="minorHAnsi" w:cstheme="minorBidi"/>
+          <w:sz w:val="22"/>
+          <w:szCs w:val="22"/>
+          <w:u w:val="single"/>
         </w:rPr>
         <w:lastRenderedPageBreak/>
+        <w:t>Automation Testing:</w:t>
+      </w:r>
+    </w:p>
+    <w:p>
+      <w:pPr>
+        <w:spacing w:before="100" w:beforeAutospacing="1" w:after="100" w:afterAutospacing="1" w:line="240" w:lineRule="auto"/>
+        <w:ind w:firstLine="360"/>
+        <w:rPr>
+          <w:rFonts w:ascii="Times New Roman" w:eastAsia="Times New Roman" w:hAnsi="Times New Roman" w:cs="Times New Roman"/>
+          <w:sz w:val="24"/>
+          <w:szCs w:val="24"/>
+        </w:rPr>
+      </w:pPr>
+      <w:r>
+        <w:rPr>
+          <w:rFonts w:ascii="Times New Roman" w:eastAsia="Times New Roman" w:hAnsi="Times New Roman" w:cs="Times New Roman"/>
+          <w:sz w:val="24"/>
+          <w:szCs w:val="24"/>
+        </w:rPr>
+        <w:t>Automation Testing is the process of automating the steps of manual test cases and process them using an automation tool or utility. It helps in increasing test coverage and to shorten testing life cycle.</w:t>
+      </w:r>
+    </w:p>
+    <w:p>
+      <w:pPr>
+        <w:spacing w:before="100" w:beforeAutospacing="1" w:after="100" w:afterAutospacing="1" w:line="240" w:lineRule="auto"/>
+        <w:ind w:firstLine="360"/>
+        <w:rPr>
+          <w:rFonts w:ascii="Times New Roman" w:eastAsia="Times New Roman" w:hAnsi="Times New Roman" w:cs="Times New Roman"/>
+          <w:sz w:val="24"/>
+          <w:szCs w:val="24"/>
+        </w:rPr>
+      </w:pPr>
+      <w:r>
+        <w:rPr>
+          <w:rFonts w:ascii="Times New Roman" w:eastAsia="Times New Roman" w:hAnsi="Times New Roman" w:cs="Times New Roman"/>
+          <w:sz w:val="24"/>
+          <w:szCs w:val="24"/>
+        </w:rPr>
+        <w:t xml:space="preserve">I have experienced </w:t>
+      </w:r>
+      <w:r>
+        <w:rPr>
+          <w:rFonts w:ascii="Times New Roman" w:eastAsia="Times New Roman" w:hAnsi="Times New Roman" w:cs="Times New Roman"/>
+          <w:sz w:val="24"/>
+          <w:szCs w:val="24"/>
+        </w:rPr>
+        <w:t>in open source test automation tools</w:t>
+      </w:r>
+      <w:r>
+        <w:rPr>
+          <w:rFonts w:ascii="Times New Roman" w:eastAsia="Times New Roman" w:hAnsi="Times New Roman" w:cs="Times New Roman"/>
+          <w:sz w:val="24"/>
+          <w:szCs w:val="24"/>
+        </w:rPr>
+        <w:t>.</w:t>
+      </w:r>
+    </w:p>
+    <w:p>
+      <w:pPr>
+        <w:pStyle w:val="ListParagraph"/>
+        <w:numPr>
+          <w:ilvl w:val="0"/>
+          <w:numId w:val="36"/>
+        </w:numPr>
+        <w:spacing w:before="100" w:beforeAutospacing="1" w:after="100" w:afterAutospacing="1" w:line="240" w:lineRule="auto"/>
+        <w:rPr>
+          <w:rFonts w:ascii="Times New Roman" w:eastAsia="Times New Roman" w:hAnsi="Times New Roman" w:cs="Times New Roman"/>
+          <w:sz w:val="24"/>
+          <w:szCs w:val="24"/>
+        </w:rPr>
+      </w:pPr>
+      <w:r>
+        <w:rPr>
+          <w:rFonts w:ascii="Times New Roman" w:eastAsia="Times New Roman" w:hAnsi="Times New Roman" w:cs="Times New Roman"/>
+          <w:sz w:val="24"/>
+          <w:szCs w:val="24"/>
+        </w:rPr>
+        <w:t>selenium webdriver with well managed automation framework</w:t>
+      </w:r>
+      <w:r>
+        <w:rPr>
+          <w:rFonts w:ascii="Times New Roman" w:eastAsia="Times New Roman" w:hAnsi="Times New Roman" w:cs="Times New Roman"/>
+          <w:sz w:val="24"/>
+          <w:szCs w:val="24"/>
+        </w:rPr>
+        <w:t xml:space="preserve"> </w:t>
+      </w:r>
+      <w:r>
+        <w:rPr>
+          <w:rFonts w:ascii="Times New Roman" w:eastAsia="Times New Roman" w:hAnsi="Times New Roman" w:cs="Times New Roman"/>
+          <w:sz w:val="24"/>
+          <w:szCs w:val="24"/>
+        </w:rPr>
+        <w:t>to test web</w:t>
+      </w:r>
+      <w:r>
+        <w:rPr>
+          <w:rFonts w:ascii="Times New Roman" w:eastAsia="Times New Roman" w:hAnsi="Times New Roman" w:cs="Times New Roman"/>
+          <w:sz w:val="24"/>
+          <w:szCs w:val="24"/>
+        </w:rPr>
+        <w:t xml:space="preserve"> projects.</w:t>
+      </w:r>
+    </w:p>
+    <w:p>
+      <w:pPr>
+        <w:pStyle w:val="ListParagraph"/>
+        <w:numPr>
+          <w:ilvl w:val="0"/>
+          <w:numId w:val="36"/>
+        </w:numPr>
+        <w:spacing w:before="100" w:beforeAutospacing="1" w:after="100" w:afterAutospacing="1" w:line="240" w:lineRule="auto"/>
+        <w:rPr>
+          <w:rFonts w:ascii="Times New Roman" w:eastAsia="Times New Roman" w:hAnsi="Times New Roman" w:cs="Times New Roman"/>
+          <w:sz w:val="24"/>
+          <w:szCs w:val="24"/>
+        </w:rPr>
+      </w:pPr>
+      <w:r>
+        <w:rPr>
+          <w:rFonts w:ascii="Times New Roman" w:eastAsia="Times New Roman" w:hAnsi="Times New Roman" w:cs="Times New Roman"/>
+          <w:sz w:val="24"/>
+          <w:szCs w:val="24"/>
+        </w:rPr>
+        <w:t>Appium used for Mobile automation</w:t>
+      </w:r>
+    </w:p>
+    <w:p>
+      <w:pPr>
+        <w:pStyle w:val="ListParagraph"/>
+        <w:numPr>
+          <w:ilvl w:val="0"/>
+          <w:numId w:val="36"/>
+        </w:numPr>
+        <w:spacing w:before="100" w:beforeAutospacing="1" w:after="100" w:afterAutospacing="1" w:line="240" w:lineRule="auto"/>
+        <w:rPr>
+          <w:rFonts w:ascii="Times New Roman" w:eastAsia="Times New Roman" w:hAnsi="Times New Roman" w:cs="Times New Roman"/>
+          <w:sz w:val="24"/>
+          <w:szCs w:val="24"/>
+        </w:rPr>
+      </w:pPr>
+      <w:r>
+        <w:rPr>
+          <w:rFonts w:ascii="Times New Roman" w:eastAsia="Times New Roman" w:hAnsi="Times New Roman" w:cs="Times New Roman"/>
+          <w:sz w:val="24"/>
+          <w:szCs w:val="24"/>
+        </w:rPr>
+        <w:t>XCUITest used for iOS Mobile App automation</w:t>
+      </w:r>
+    </w:p>
+    <w:p>
+      <w:pPr>
+        <w:pStyle w:val="Heading1"/>
+        <w:rPr>
+          <w:rFonts w:asciiTheme="minorHAnsi" w:eastAsiaTheme="minorHAnsi" w:hAnsiTheme="minorHAnsi" w:cstheme="minorBidi"/>
+          <w:sz w:val="22"/>
+          <w:szCs w:val="22"/>
+          <w:u w:val="single"/>
+        </w:rPr>
+      </w:pPr>
+      <w:r>
+        <w:rPr>
+          <w:rFonts w:asciiTheme="minorHAnsi" w:eastAsiaTheme="minorHAnsi" w:hAnsiTheme="minorHAnsi" w:cstheme="minorBidi"/>
+          <w:sz w:val="22"/>
+          <w:szCs w:val="22"/>
+          <w:u w:val="single"/>
+        </w:rPr>
         <w:t>User Acceptance Testing Services</w:t>
       </w:r>
       <w:r>
         <w:rPr>
-          <w:rFonts w:eastAsiaTheme="minorHAnsi"/>
+          <w:rFonts w:asciiTheme="minorHAnsi" w:eastAsiaTheme="minorHAnsi" w:hAnsiTheme="minorHAnsi" w:cstheme="minorBidi"/>
+          <w:sz w:val="22"/>
+          <w:szCs w:val="22"/>
+          <w:u w:val="single"/>
         </w:rPr>
         <w:t>:</w:t>
       </w:r>
@@ -1620,7 +1174,7 @@
                     </pic:cNvPicPr>
                   </pic:nvPicPr>
                   <pic:blipFill>
-                    <a:blip r:embed="rId15" cstate="print"/>
+                    <a:blip r:embed="rId12" cstate="print"/>
                     <a:srcRect/>
                     <a:stretch>
                       <a:fillRect/>
@@ -1717,20 +1271,29 @@
     </w:p>
     <w:p>
       <w:pPr>
-        <w:pStyle w:val="Heading2"/>
-        <w:rPr>
-          <w:rFonts w:eastAsiaTheme="minorHAnsi"/>
-        </w:rPr>
-      </w:pPr>
-      <w:r>
-        <w:rPr>
-          <w:rFonts w:eastAsiaTheme="minorHAnsi"/>
+        <w:pStyle w:val="Heading1"/>
+        <w:rPr>
+          <w:rFonts w:asciiTheme="minorHAnsi" w:eastAsiaTheme="minorHAnsi" w:hAnsiTheme="minorHAnsi" w:cstheme="minorBidi"/>
+          <w:sz w:val="24"/>
+          <w:szCs w:val="24"/>
+          <w:u w:val="single"/>
+        </w:rPr>
+      </w:pPr>
+      <w:r>
+        <w:rPr>
+          <w:rFonts w:asciiTheme="minorHAnsi" w:eastAsiaTheme="minorHAnsi" w:hAnsiTheme="minorHAnsi" w:cstheme="minorBidi"/>
+          <w:sz w:val="24"/>
+          <w:szCs w:val="24"/>
+          <w:u w:val="single"/>
         </w:rPr>
         <w:t>Compatibility Testing Services</w:t>
       </w:r>
       <w:r>
         <w:rPr>
-          <w:rFonts w:eastAsiaTheme="minorHAnsi"/>
+          <w:rFonts w:asciiTheme="minorHAnsi" w:eastAsiaTheme="minorHAnsi" w:hAnsiTheme="minorHAnsi" w:cstheme="minorBidi"/>
+          <w:sz w:val="24"/>
+          <w:szCs w:val="24"/>
+          <w:u w:val="single"/>
         </w:rPr>
         <w:t>:</w:t>
       </w:r>
@@ -1778,6 +1341,7 @@
           <w:sz w:val="24"/>
           <w:szCs w:val="24"/>
         </w:rPr>
+        <w:lastRenderedPageBreak/>
         <w:t>Compatibility testing verifies that the product functions as expected on a wide variety of hardware, software, and network configurations which are planned on an identified set of compatibility combinations. Compatibility testing is conducted on the application to evaluate its compatibility with the underlying environment. This environment may contain some or all of the below mentioned elements:</w:t>
       </w:r>
     </w:p>
@@ -1916,18 +1480,26 @@
     </w:p>
     <w:p>
       <w:pPr>
-        <w:pStyle w:val="Heading2"/>
-      </w:pPr>
-      <w:r>
-        <w:rPr>
-          <w:rFonts w:eastAsiaTheme="minorHAnsi"/>
-        </w:rPr>
-        <w:lastRenderedPageBreak/>
+        <w:pStyle w:val="Heading1"/>
+        <w:rPr>
+          <w:u w:val="single"/>
+        </w:rPr>
+      </w:pPr>
+      <w:r>
+        <w:rPr>
+          <w:rFonts w:asciiTheme="minorHAnsi" w:eastAsiaTheme="minorHAnsi" w:hAnsiTheme="minorHAnsi" w:cstheme="minorBidi"/>
+          <w:sz w:val="24"/>
+          <w:szCs w:val="24"/>
+          <w:u w:val="single"/>
+        </w:rPr>
         <w:t>System Integration Testing</w:t>
       </w:r>
       <w:r>
         <w:rPr>
-          <w:rFonts w:eastAsiaTheme="minorHAnsi"/>
+          <w:rFonts w:asciiTheme="minorHAnsi" w:eastAsiaTheme="minorHAnsi" w:hAnsiTheme="minorHAnsi" w:cstheme="minorBidi"/>
+          <w:sz w:val="24"/>
+          <w:szCs w:val="24"/>
+          <w:u w:val="single"/>
         </w:rPr>
         <w:t>:</w:t>
       </w:r>
@@ -2199,7 +1771,7 @@
 </file>
 
 <file path=word/endnotes.xml><?xml version="1.0" encoding="utf-8"?>
-<w:endnotes xmlns:wpc="http://schemas.microsoft.com/office/word/2010/wordprocessingCanvas" xmlns:mc="http://schemas.openxmlformats.org/markup-compatibility/2006" xmlns:o="urn:schemas-microsoft-com:office:office" xmlns:r="http://schemas.openxmlformats.org/officeDocument/2006/relationships" xmlns:m="http://schemas.openxmlformats.org/officeDocument/2006/math" xmlns:v="urn:schemas-microsoft-com:vml" xmlns:wp14="http://schemas.microsoft.com/office/word/2010/wordprocessingDrawing" xmlns:wp="http://schemas.openxmlformats.org/drawingml/2006/wordprocessingDrawing" xmlns:w10="urn:schemas-microsoft-com:office:word" xmlns:w="http://schemas.openxmlformats.org/wordprocessingml/2006/main" xmlns:w14="http://schemas.microsoft.com/office/word/2010/wordml" xmlns:w15="http://schemas.microsoft.com/office/word/2012/wordml" xmlns:wpg="http://schemas.microsoft.com/office/word/2010/wordprocessingGroup" xmlns:wpi="http://schemas.microsoft.com/office/word/2010/wordprocessingInk" xmlns:wne="http://schemas.microsoft.com/office/word/2006/wordml" xmlns:wps="http://schemas.microsoft.com/office/word/2010/wordprocessingShape" mc:Ignorable="w14 w15 wp14">
+<w:endnotes xmlns:wpc="http://schemas.microsoft.com/office/word/2010/wordprocessingCanvas" xmlns:cx="http://schemas.microsoft.com/office/drawing/2014/chartex" xmlns:cx1="http://schemas.microsoft.com/office/drawing/2015/9/8/chartex" xmlns:cx2="http://schemas.microsoft.com/office/drawing/2015/10/21/chartex" xmlns:cx3="http://schemas.microsoft.com/office/drawing/2016/5/9/chartex" xmlns:cx4="http://schemas.microsoft.com/office/drawing/2016/5/10/chartex" xmlns:cx5="http://schemas.microsoft.com/office/drawing/2016/5/11/chartex" xmlns:cx6="http://schemas.microsoft.com/office/drawing/2016/5/12/chartex" xmlns:cx7="http://schemas.microsoft.com/office/drawing/2016/5/13/chartex" xmlns:cx8="http://schemas.microsoft.com/office/drawing/2016/5/14/chartex" xmlns:mc="http://schemas.openxmlformats.org/markup-compatibility/2006" xmlns:aink="http://schemas.microsoft.com/office/drawing/2016/ink" xmlns:am3d="http://schemas.microsoft.com/office/drawing/2017/model3d" xmlns:o="urn:schemas-microsoft-com:office:office" xmlns:r="http://schemas.openxmlformats.org/officeDocument/2006/relationships" xmlns:m="http://schemas.openxmlformats.org/officeDocument/2006/math" xmlns:v="urn:schemas-microsoft-com:vml" xmlns:wp14="http://schemas.microsoft.com/office/word/2010/wordprocessingDrawing" xmlns:wp="http://schemas.openxmlformats.org/drawingml/2006/wordprocessingDrawing" xmlns:w10="urn:schemas-microsoft-com:office:word" xmlns:w="http://schemas.openxmlformats.org/wordprocessingml/2006/main" xmlns:w14="http://schemas.microsoft.com/office/word/2010/wordml" xmlns:w15="http://schemas.microsoft.com/office/word/2012/wordml" xmlns:w16cid="http://schemas.microsoft.com/office/word/2016/wordml/cid" xmlns:w16se="http://schemas.microsoft.com/office/word/2015/wordml/symex" xmlns:wpg="http://schemas.microsoft.com/office/word/2010/wordprocessingGroup" xmlns:wpi="http://schemas.microsoft.com/office/word/2010/wordprocessingInk" xmlns:wne="http://schemas.microsoft.com/office/word/2006/wordml" xmlns:wps="http://schemas.microsoft.com/office/word/2010/wordprocessingShape" mc:Ignorable="w14 w15 w16se w16cid wp14">
   <w:endnote w:type="separator" w:id="-1">
     <w:p>
       <w:pPr>
@@ -2224,7 +1796,7 @@
 </file>
 
 <file path=word/footnotes.xml><?xml version="1.0" encoding="utf-8"?>
-<w:footnotes xmlns:wpc="http://schemas.microsoft.com/office/word/2010/wordprocessingCanvas" xmlns:mc="http://schemas.openxmlformats.org/markup-compatibility/2006" xmlns:o="urn:schemas-microsoft-com:office:office" xmlns:r="http://schemas.openxmlformats.org/officeDocument/2006/relationships" xmlns:m="http://schemas.openxmlformats.org/officeDocument/2006/math" xmlns:v="urn:schemas-microsoft-com:vml" xmlns:wp14="http://schemas.microsoft.com/office/word/2010/wordprocessingDrawing" xmlns:wp="http://schemas.openxmlformats.org/drawingml/2006/wordprocessingDrawing" xmlns:w10="urn:schemas-microsoft-com:office:word" xmlns:w="http://schemas.openxmlformats.org/wordprocessingml/2006/main" xmlns:w14="http://schemas.microsoft.com/office/word/2010/wordml" xmlns:w15="http://schemas.microsoft.com/office/word/2012/wordml" xmlns:wpg="http://schemas.microsoft.com/office/word/2010/wordprocessingGroup" xmlns:wpi="http://schemas.microsoft.com/office/word/2010/wordprocessingInk" xmlns:wne="http://schemas.microsoft.com/office/word/2006/wordml" xmlns:wps="http://schemas.microsoft.com/office/word/2010/wordprocessingShape" mc:Ignorable="w14 w15 wp14">
+<w:footnotes xmlns:wpc="http://schemas.microsoft.com/office/word/2010/wordprocessingCanvas" xmlns:cx="http://schemas.microsoft.com/office/drawing/2014/chartex" xmlns:cx1="http://schemas.microsoft.com/office/drawing/2015/9/8/chartex" xmlns:cx2="http://schemas.microsoft.com/office/drawing/2015/10/21/chartex" xmlns:cx3="http://schemas.microsoft.com/office/drawing/2016/5/9/chartex" xmlns:cx4="http://schemas.microsoft.com/office/drawing/2016/5/10/chartex" xmlns:cx5="http://schemas.microsoft.com/office/drawing/2016/5/11/chartex" xmlns:cx6="http://schemas.microsoft.com/office/drawing/2016/5/12/chartex" xmlns:cx7="http://schemas.microsoft.com/office/drawing/2016/5/13/chartex" xmlns:cx8="http://schemas.microsoft.com/office/drawing/2016/5/14/chartex" xmlns:mc="http://schemas.openxmlformats.org/markup-compatibility/2006" xmlns:aink="http://schemas.microsoft.com/office/drawing/2016/ink" xmlns:am3d="http://schemas.microsoft.com/office/drawing/2017/model3d" xmlns:o="urn:schemas-microsoft-com:office:office" xmlns:r="http://schemas.openxmlformats.org/officeDocument/2006/relationships" xmlns:m="http://schemas.openxmlformats.org/officeDocument/2006/math" xmlns:v="urn:schemas-microsoft-com:vml" xmlns:wp14="http://schemas.microsoft.com/office/word/2010/wordprocessingDrawing" xmlns:wp="http://schemas.openxmlformats.org/drawingml/2006/wordprocessingDrawing" xmlns:w10="urn:schemas-microsoft-com:office:word" xmlns:w="http://schemas.openxmlformats.org/wordprocessingml/2006/main" xmlns:w14="http://schemas.microsoft.com/office/word/2010/wordml" xmlns:w15="http://schemas.microsoft.com/office/word/2012/wordml" xmlns:w16cid="http://schemas.microsoft.com/office/word/2016/wordml/cid" xmlns:w16se="http://schemas.microsoft.com/office/word/2015/wordml/symex" xmlns:wpg="http://schemas.microsoft.com/office/word/2010/wordprocessingGroup" xmlns:wpi="http://schemas.microsoft.com/office/word/2010/wordprocessingInk" xmlns:wne="http://schemas.microsoft.com/office/word/2006/wordml" xmlns:wps="http://schemas.microsoft.com/office/word/2010/wordprocessingShape" mc:Ignorable="w14 w15 w16se w16cid wp14">
   <w:footnote w:type="separator" w:id="-1">
     <w:p>
       <w:pPr>
@@ -2249,8 +1821,8 @@
 </file>
 
 <file path=word/numbering.xml><?xml version="1.0" encoding="utf-8"?>
-<w:numbering xmlns:wpc="http://schemas.microsoft.com/office/word/2010/wordprocessingCanvas" xmlns:mc="http://schemas.openxmlformats.org/markup-compatibility/2006" xmlns:o="urn:schemas-microsoft-com:office:office" xmlns:r="http://schemas.openxmlformats.org/officeDocument/2006/relationships" xmlns:m="http://schemas.openxmlformats.org/officeDocument/2006/math" xmlns:v="urn:schemas-microsoft-com:vml" xmlns:wp14="http://schemas.microsoft.com/office/word/2010/wordprocessingDrawing" xmlns:wp="http://schemas.openxmlformats.org/drawingml/2006/wordprocessingDrawing" xmlns:w10="urn:schemas-microsoft-com:office:word" xmlns:w="http://schemas.openxmlformats.org/wordprocessingml/2006/main" xmlns:w14="http://schemas.microsoft.com/office/word/2010/wordml" xmlns:w15="http://schemas.microsoft.com/office/word/2012/wordml" xmlns:wpg="http://schemas.microsoft.com/office/word/2010/wordprocessingGroup" xmlns:wpi="http://schemas.microsoft.com/office/word/2010/wordprocessingInk" xmlns:wne="http://schemas.microsoft.com/office/word/2006/wordml" xmlns:wps="http://schemas.microsoft.com/office/word/2010/wordprocessingShape" mc:Ignorable="w14 w15 wp14">
-  <w:abstractNum w:abstractNumId="0">
+<w:numbering xmlns:wpc="http://schemas.microsoft.com/office/word/2010/wordprocessingCanvas" xmlns:cx="http://schemas.microsoft.com/office/drawing/2014/chartex" xmlns:cx1="http://schemas.microsoft.com/office/drawing/2015/9/8/chartex" xmlns:cx2="http://schemas.microsoft.com/office/drawing/2015/10/21/chartex" xmlns:cx3="http://schemas.microsoft.com/office/drawing/2016/5/9/chartex" xmlns:cx4="http://schemas.microsoft.com/office/drawing/2016/5/10/chartex" xmlns:cx5="http://schemas.microsoft.com/office/drawing/2016/5/11/chartex" xmlns:cx6="http://schemas.microsoft.com/office/drawing/2016/5/12/chartex" xmlns:cx7="http://schemas.microsoft.com/office/drawing/2016/5/13/chartex" xmlns:cx8="http://schemas.microsoft.com/office/drawing/2016/5/14/chartex" xmlns:mc="http://schemas.openxmlformats.org/markup-compatibility/2006" xmlns:aink="http://schemas.microsoft.com/office/drawing/2016/ink" xmlns:am3d="http://schemas.microsoft.com/office/drawing/2017/model3d" xmlns:o="urn:schemas-microsoft-com:office:office" xmlns:r="http://schemas.openxmlformats.org/officeDocument/2006/relationships" xmlns:m="http://schemas.openxmlformats.org/officeDocument/2006/math" xmlns:v="urn:schemas-microsoft-com:vml" xmlns:wp14="http://schemas.microsoft.com/office/word/2010/wordprocessingDrawing" xmlns:wp="http://schemas.openxmlformats.org/drawingml/2006/wordprocessingDrawing" xmlns:w10="urn:schemas-microsoft-com:office:word" xmlns:w="http://schemas.openxmlformats.org/wordprocessingml/2006/main" xmlns:w14="http://schemas.microsoft.com/office/word/2010/wordml" xmlns:w15="http://schemas.microsoft.com/office/word/2012/wordml" xmlns:w16cid="http://schemas.microsoft.com/office/word/2016/wordml/cid" xmlns:w16se="http://schemas.microsoft.com/office/word/2015/wordml/symex" xmlns:wpg="http://schemas.microsoft.com/office/word/2010/wordprocessingGroup" xmlns:wpi="http://schemas.microsoft.com/office/word/2010/wordprocessingInk" xmlns:wne="http://schemas.microsoft.com/office/word/2006/wordml" xmlns:wps="http://schemas.microsoft.com/office/word/2010/wordprocessingShape" mc:Ignorable="w14 w15 w16se w16cid wp14">
+  <w:abstractNum w:abstractNumId="0" w15:restartNumberingAfterBreak="0">
     <w:nsid w:val="013B5BF5"/>
     <w:multiLevelType w:val="hybridMultilevel"/>
     <w:tmpl w:val="0F101AB4"/>
@@ -2363,7 +1935,7 @@
       </w:rPr>
     </w:lvl>
   </w:abstractNum>
-  <w:abstractNum w:abstractNumId="1">
+  <w:abstractNum w:abstractNumId="1" w15:restartNumberingAfterBreak="0">
     <w:nsid w:val="03590968"/>
     <w:multiLevelType w:val="hybridMultilevel"/>
     <w:tmpl w:val="0328850E"/>
@@ -2476,7 +2048,7 @@
       </w:rPr>
     </w:lvl>
   </w:abstractNum>
-  <w:abstractNum w:abstractNumId="2">
+  <w:abstractNum w:abstractNumId="2" w15:restartNumberingAfterBreak="0">
     <w:nsid w:val="0EFC1F05"/>
     <w:multiLevelType w:val="hybridMultilevel"/>
     <w:tmpl w:val="9B080768"/>
@@ -2589,7 +2161,7 @@
       </w:rPr>
     </w:lvl>
   </w:abstractNum>
-  <w:abstractNum w:abstractNumId="3">
+  <w:abstractNum w:abstractNumId="3" w15:restartNumberingAfterBreak="0">
     <w:nsid w:val="12A73820"/>
     <w:multiLevelType w:val="multilevel"/>
     <w:tmpl w:val="AD7E2BDA"/>
@@ -2738,7 +2310,7 @@
       </w:rPr>
     </w:lvl>
   </w:abstractNum>
-  <w:abstractNum w:abstractNumId="4">
+  <w:abstractNum w:abstractNumId="4" w15:restartNumberingAfterBreak="0">
     <w:nsid w:val="14A54011"/>
     <w:multiLevelType w:val="multilevel"/>
     <w:tmpl w:val="0A76C554"/>
@@ -2887,7 +2459,7 @@
       </w:rPr>
     </w:lvl>
   </w:abstractNum>
-  <w:abstractNum w:abstractNumId="5">
+  <w:abstractNum w:abstractNumId="5" w15:restartNumberingAfterBreak="0">
     <w:nsid w:val="17CE7F2A"/>
     <w:multiLevelType w:val="hybridMultilevel"/>
     <w:tmpl w:val="E7707B84"/>
@@ -2976,7 +2548,7 @@
       </w:pPr>
     </w:lvl>
   </w:abstractNum>
-  <w:abstractNum w:abstractNumId="6">
+  <w:abstractNum w:abstractNumId="6" w15:restartNumberingAfterBreak="0">
     <w:nsid w:val="227D430B"/>
     <w:multiLevelType w:val="multilevel"/>
     <w:tmpl w:val="78C6D3A4"/>
@@ -3125,7 +2697,7 @@
       </w:rPr>
     </w:lvl>
   </w:abstractNum>
-  <w:abstractNum w:abstractNumId="7">
+  <w:abstractNum w:abstractNumId="7" w15:restartNumberingAfterBreak="0">
     <w:nsid w:val="255C0265"/>
     <w:multiLevelType w:val="hybridMultilevel"/>
     <w:tmpl w:val="D3C60908"/>
@@ -3214,7 +2786,7 @@
       </w:pPr>
     </w:lvl>
   </w:abstractNum>
-  <w:abstractNum w:abstractNumId="8">
+  <w:abstractNum w:abstractNumId="8" w15:restartNumberingAfterBreak="0">
     <w:nsid w:val="25B36EC9"/>
     <w:multiLevelType w:val="hybridMultilevel"/>
     <w:tmpl w:val="A7B2DC78"/>
@@ -3300,7 +2872,7 @@
       </w:pPr>
     </w:lvl>
   </w:abstractNum>
-  <w:abstractNum w:abstractNumId="9">
+  <w:abstractNum w:abstractNumId="9" w15:restartNumberingAfterBreak="0">
     <w:nsid w:val="25E629D6"/>
     <w:multiLevelType w:val="hybridMultilevel"/>
     <w:tmpl w:val="97DC5B4A"/>
@@ -3389,7 +2961,7 @@
       </w:pPr>
     </w:lvl>
   </w:abstractNum>
-  <w:abstractNum w:abstractNumId="10">
+  <w:abstractNum w:abstractNumId="10" w15:restartNumberingAfterBreak="0">
     <w:nsid w:val="2FAD318B"/>
     <w:multiLevelType w:val="multilevel"/>
     <w:tmpl w:val="7506EFF8"/>
@@ -3538,7 +3110,7 @@
       </w:rPr>
     </w:lvl>
   </w:abstractNum>
-  <w:abstractNum w:abstractNumId="11">
+  <w:abstractNum w:abstractNumId="11" w15:restartNumberingAfterBreak="0">
     <w:nsid w:val="30C368B6"/>
     <w:multiLevelType w:val="multilevel"/>
     <w:tmpl w:val="D23CF142"/>
@@ -3687,7 +3259,7 @@
       </w:rPr>
     </w:lvl>
   </w:abstractNum>
-  <w:abstractNum w:abstractNumId="12">
+  <w:abstractNum w:abstractNumId="12" w15:restartNumberingAfterBreak="0">
     <w:nsid w:val="333664C3"/>
     <w:multiLevelType w:val="multilevel"/>
     <w:tmpl w:val="A87E7156"/>
@@ -3836,7 +3408,7 @@
       </w:rPr>
     </w:lvl>
   </w:abstractNum>
-  <w:abstractNum w:abstractNumId="13">
+  <w:abstractNum w:abstractNumId="13" w15:restartNumberingAfterBreak="0">
     <w:nsid w:val="369956BF"/>
     <w:multiLevelType w:val="hybridMultilevel"/>
     <w:tmpl w:val="3F8A0B0C"/>
@@ -3949,156 +3521,7 @@
       </w:rPr>
     </w:lvl>
   </w:abstractNum>
-  <w:abstractNum w:abstractNumId="14">
-    <w:nsid w:val="375317EF"/>
-    <w:multiLevelType w:val="multilevel"/>
-    <w:tmpl w:val="CCA8EAE8"/>
-    <w:lvl w:ilvl="0">
-      <w:start w:val="1"/>
-      <w:numFmt w:val="bullet"/>
-      <w:lvlText w:val=""/>
-      <w:lvlJc w:val="left"/>
-      <w:pPr>
-        <w:tabs>
-          <w:tab w:val="num" w:pos="720"/>
-        </w:tabs>
-        <w:ind w:left="720" w:hanging="360"/>
-      </w:pPr>
-      <w:rPr>
-        <w:rFonts w:ascii="Symbol" w:hAnsi="Symbol" w:hint="default"/>
-        <w:sz w:val="20"/>
-      </w:rPr>
-    </w:lvl>
-    <w:lvl w:ilvl="1" w:tentative="1">
-      <w:start w:val="1"/>
-      <w:numFmt w:val="bullet"/>
-      <w:lvlText w:val="o"/>
-      <w:lvlJc w:val="left"/>
-      <w:pPr>
-        <w:tabs>
-          <w:tab w:val="num" w:pos="1440"/>
-        </w:tabs>
-        <w:ind w:left="1440" w:hanging="360"/>
-      </w:pPr>
-      <w:rPr>
-        <w:rFonts w:ascii="Courier New" w:hAnsi="Courier New" w:hint="default"/>
-        <w:sz w:val="20"/>
-      </w:rPr>
-    </w:lvl>
-    <w:lvl w:ilvl="2" w:tentative="1">
-      <w:start w:val="1"/>
-      <w:numFmt w:val="bullet"/>
-      <w:lvlText w:val=""/>
-      <w:lvlJc w:val="left"/>
-      <w:pPr>
-        <w:tabs>
-          <w:tab w:val="num" w:pos="2160"/>
-        </w:tabs>
-        <w:ind w:left="2160" w:hanging="360"/>
-      </w:pPr>
-      <w:rPr>
-        <w:rFonts w:ascii="Wingdings" w:hAnsi="Wingdings" w:hint="default"/>
-        <w:sz w:val="20"/>
-      </w:rPr>
-    </w:lvl>
-    <w:lvl w:ilvl="3" w:tentative="1">
-      <w:start w:val="1"/>
-      <w:numFmt w:val="bullet"/>
-      <w:lvlText w:val=""/>
-      <w:lvlJc w:val="left"/>
-      <w:pPr>
-        <w:tabs>
-          <w:tab w:val="num" w:pos="2880"/>
-        </w:tabs>
-        <w:ind w:left="2880" w:hanging="360"/>
-      </w:pPr>
-      <w:rPr>
-        <w:rFonts w:ascii="Wingdings" w:hAnsi="Wingdings" w:hint="default"/>
-        <w:sz w:val="20"/>
-      </w:rPr>
-    </w:lvl>
-    <w:lvl w:ilvl="4" w:tentative="1">
-      <w:start w:val="1"/>
-      <w:numFmt w:val="bullet"/>
-      <w:lvlText w:val=""/>
-      <w:lvlJc w:val="left"/>
-      <w:pPr>
-        <w:tabs>
-          <w:tab w:val="num" w:pos="3600"/>
-        </w:tabs>
-        <w:ind w:left="3600" w:hanging="360"/>
-      </w:pPr>
-      <w:rPr>
-        <w:rFonts w:ascii="Wingdings" w:hAnsi="Wingdings" w:hint="default"/>
-        <w:sz w:val="20"/>
-      </w:rPr>
-    </w:lvl>
-    <w:lvl w:ilvl="5" w:tentative="1">
-      <w:start w:val="1"/>
-      <w:numFmt w:val="bullet"/>
-      <w:lvlText w:val=""/>
-      <w:lvlJc w:val="left"/>
-      <w:pPr>
-        <w:tabs>
-          <w:tab w:val="num" w:pos="4320"/>
-        </w:tabs>
-        <w:ind w:left="4320" w:hanging="360"/>
-      </w:pPr>
-      <w:rPr>
-        <w:rFonts w:ascii="Wingdings" w:hAnsi="Wingdings" w:hint="default"/>
-        <w:sz w:val="20"/>
-      </w:rPr>
-    </w:lvl>
-    <w:lvl w:ilvl="6" w:tentative="1">
-      <w:start w:val="1"/>
-      <w:numFmt w:val="bullet"/>
-      <w:lvlText w:val=""/>
-      <w:lvlJc w:val="left"/>
-      <w:pPr>
-        <w:tabs>
-          <w:tab w:val="num" w:pos="5040"/>
-        </w:tabs>
-        <w:ind w:left="5040" w:hanging="360"/>
-      </w:pPr>
-      <w:rPr>
-        <w:rFonts w:ascii="Wingdings" w:hAnsi="Wingdings" w:hint="default"/>
-        <w:sz w:val="20"/>
-      </w:rPr>
-    </w:lvl>
-    <w:lvl w:ilvl="7" w:tentative="1">
-      <w:start w:val="1"/>
-      <w:numFmt w:val="bullet"/>
-      <w:lvlText w:val=""/>
-      <w:lvlJc w:val="left"/>
-      <w:pPr>
-        <w:tabs>
-          <w:tab w:val="num" w:pos="5760"/>
-        </w:tabs>
-        <w:ind w:left="5760" w:hanging="360"/>
-      </w:pPr>
-      <w:rPr>
-        <w:rFonts w:ascii="Wingdings" w:hAnsi="Wingdings" w:hint="default"/>
-        <w:sz w:val="20"/>
-      </w:rPr>
-    </w:lvl>
-    <w:lvl w:ilvl="8" w:tentative="1">
-      <w:start w:val="1"/>
-      <w:numFmt w:val="bullet"/>
-      <w:lvlText w:val=""/>
-      <w:lvlJc w:val="left"/>
-      <w:pPr>
-        <w:tabs>
-          <w:tab w:val="num" w:pos="6480"/>
-        </w:tabs>
-        <w:ind w:left="6480" w:hanging="360"/>
-      </w:pPr>
-      <w:rPr>
-        <w:rFonts w:ascii="Wingdings" w:hAnsi="Wingdings" w:hint="default"/>
-        <w:sz w:val="20"/>
-      </w:rPr>
-    </w:lvl>
-  </w:abstractNum>
-  <w:abstractNum w:abstractNumId="15">
+  <w:abstractNum w:abstractNumId="14" w15:restartNumberingAfterBreak="0">
     <w:nsid w:val="3ABA2B3C"/>
     <w:multiLevelType w:val="hybridMultilevel"/>
     <w:tmpl w:val="55900BBA"/>
@@ -4187,156 +3610,7 @@
       </w:pPr>
     </w:lvl>
   </w:abstractNum>
-  <w:abstractNum w:abstractNumId="16">
-    <w:nsid w:val="3D035A44"/>
-    <w:multiLevelType w:val="multilevel"/>
-    <w:tmpl w:val="4C5AA694"/>
-    <w:lvl w:ilvl="0">
-      <w:start w:val="1"/>
-      <w:numFmt w:val="bullet"/>
-      <w:lvlText w:val=""/>
-      <w:lvlJc w:val="left"/>
-      <w:pPr>
-        <w:tabs>
-          <w:tab w:val="num" w:pos="720"/>
-        </w:tabs>
-        <w:ind w:left="720" w:hanging="360"/>
-      </w:pPr>
-      <w:rPr>
-        <w:rFonts w:ascii="Wingdings" w:hAnsi="Wingdings" w:hint="default"/>
-        <w:sz w:val="20"/>
-      </w:rPr>
-    </w:lvl>
-    <w:lvl w:ilvl="1" w:tentative="1">
-      <w:start w:val="1"/>
-      <w:numFmt w:val="bullet"/>
-      <w:lvlText w:val="o"/>
-      <w:lvlJc w:val="left"/>
-      <w:pPr>
-        <w:tabs>
-          <w:tab w:val="num" w:pos="1440"/>
-        </w:tabs>
-        <w:ind w:left="1440" w:hanging="360"/>
-      </w:pPr>
-      <w:rPr>
-        <w:rFonts w:ascii="Courier New" w:hAnsi="Courier New" w:hint="default"/>
-        <w:sz w:val="20"/>
-      </w:rPr>
-    </w:lvl>
-    <w:lvl w:ilvl="2" w:tentative="1">
-      <w:start w:val="1"/>
-      <w:numFmt w:val="bullet"/>
-      <w:lvlText w:val=""/>
-      <w:lvlJc w:val="left"/>
-      <w:pPr>
-        <w:tabs>
-          <w:tab w:val="num" w:pos="2160"/>
-        </w:tabs>
-        <w:ind w:left="2160" w:hanging="360"/>
-      </w:pPr>
-      <w:rPr>
-        <w:rFonts w:ascii="Wingdings" w:hAnsi="Wingdings" w:hint="default"/>
-        <w:sz w:val="20"/>
-      </w:rPr>
-    </w:lvl>
-    <w:lvl w:ilvl="3" w:tentative="1">
-      <w:start w:val="1"/>
-      <w:numFmt w:val="bullet"/>
-      <w:lvlText w:val=""/>
-      <w:lvlJc w:val="left"/>
-      <w:pPr>
-        <w:tabs>
-          <w:tab w:val="num" w:pos="2880"/>
-        </w:tabs>
-        <w:ind w:left="2880" w:hanging="360"/>
-      </w:pPr>
-      <w:rPr>
-        <w:rFonts w:ascii="Wingdings" w:hAnsi="Wingdings" w:hint="default"/>
-        <w:sz w:val="20"/>
-      </w:rPr>
-    </w:lvl>
-    <w:lvl w:ilvl="4" w:tentative="1">
-      <w:start w:val="1"/>
-      <w:numFmt w:val="bullet"/>
-      <w:lvlText w:val=""/>
-      <w:lvlJc w:val="left"/>
-      <w:pPr>
-        <w:tabs>
-          <w:tab w:val="num" w:pos="3600"/>
-        </w:tabs>
-        <w:ind w:left="3600" w:hanging="360"/>
-      </w:pPr>
-      <w:rPr>
-        <w:rFonts w:ascii="Wingdings" w:hAnsi="Wingdings" w:hint="default"/>
-        <w:sz w:val="20"/>
-      </w:rPr>
-    </w:lvl>
-    <w:lvl w:ilvl="5" w:tentative="1">
-      <w:start w:val="1"/>
-      <w:numFmt w:val="bullet"/>
-      <w:lvlText w:val=""/>
-      <w:lvlJc w:val="left"/>
-      <w:pPr>
-        <w:tabs>
-          <w:tab w:val="num" w:pos="4320"/>
-        </w:tabs>
-        <w:ind w:left="4320" w:hanging="360"/>
-      </w:pPr>
-      <w:rPr>
-        <w:rFonts w:ascii="Wingdings" w:hAnsi="Wingdings" w:hint="default"/>
-        <w:sz w:val="20"/>
-      </w:rPr>
-    </w:lvl>
-    <w:lvl w:ilvl="6" w:tentative="1">
-      <w:start w:val="1"/>
-      <w:numFmt w:val="bullet"/>
-      <w:lvlText w:val=""/>
-      <w:lvlJc w:val="left"/>
-      <w:pPr>
-        <w:tabs>
-          <w:tab w:val="num" w:pos="5040"/>
-        </w:tabs>
-        <w:ind w:left="5040" w:hanging="360"/>
-      </w:pPr>
-      <w:rPr>
-        <w:rFonts w:ascii="Wingdings" w:hAnsi="Wingdings" w:hint="default"/>
-        <w:sz w:val="20"/>
-      </w:rPr>
-    </w:lvl>
-    <w:lvl w:ilvl="7" w:tentative="1">
-      <w:start w:val="1"/>
-      <w:numFmt w:val="bullet"/>
-      <w:lvlText w:val=""/>
-      <w:lvlJc w:val="left"/>
-      <w:pPr>
-        <w:tabs>
-          <w:tab w:val="num" w:pos="5760"/>
-        </w:tabs>
-        <w:ind w:left="5760" w:hanging="360"/>
-      </w:pPr>
-      <w:rPr>
-        <w:rFonts w:ascii="Wingdings" w:hAnsi="Wingdings" w:hint="default"/>
-        <w:sz w:val="20"/>
-      </w:rPr>
-    </w:lvl>
-    <w:lvl w:ilvl="8" w:tentative="1">
-      <w:start w:val="1"/>
-      <w:numFmt w:val="bullet"/>
-      <w:lvlText w:val=""/>
-      <w:lvlJc w:val="left"/>
-      <w:pPr>
-        <w:tabs>
-          <w:tab w:val="num" w:pos="6480"/>
-        </w:tabs>
-        <w:ind w:left="6480" w:hanging="360"/>
-      </w:pPr>
-      <w:rPr>
-        <w:rFonts w:ascii="Wingdings" w:hAnsi="Wingdings" w:hint="default"/>
-        <w:sz w:val="20"/>
-      </w:rPr>
-    </w:lvl>
-  </w:abstractNum>
-  <w:abstractNum w:abstractNumId="17">
+  <w:abstractNum w:abstractNumId="15" w15:restartNumberingAfterBreak="0">
     <w:nsid w:val="3F4D2AC1"/>
     <w:multiLevelType w:val="multilevel"/>
     <w:tmpl w:val="C60AE6DE"/>
@@ -4485,7 +3759,7 @@
       </w:rPr>
     </w:lvl>
   </w:abstractNum>
-  <w:abstractNum w:abstractNumId="18">
+  <w:abstractNum w:abstractNumId="16" w15:restartNumberingAfterBreak="0">
     <w:nsid w:val="41E36105"/>
     <w:multiLevelType w:val="multilevel"/>
     <w:tmpl w:val="AEA44914"/>
@@ -4634,7 +3908,7 @@
       </w:rPr>
     </w:lvl>
   </w:abstractNum>
-  <w:abstractNum w:abstractNumId="19">
+  <w:abstractNum w:abstractNumId="17" w15:restartNumberingAfterBreak="0">
     <w:nsid w:val="424E791F"/>
     <w:multiLevelType w:val="multilevel"/>
     <w:tmpl w:val="B5E23BD6"/>
@@ -4783,7 +4057,7 @@
       </w:rPr>
     </w:lvl>
   </w:abstractNum>
-  <w:abstractNum w:abstractNumId="20">
+  <w:abstractNum w:abstractNumId="18" w15:restartNumberingAfterBreak="0">
     <w:nsid w:val="444E39B6"/>
     <w:multiLevelType w:val="hybridMultilevel"/>
     <w:tmpl w:val="93C2286C"/>
@@ -4896,7 +4170,7 @@
       </w:rPr>
     </w:lvl>
   </w:abstractNum>
-  <w:abstractNum w:abstractNumId="21">
+  <w:abstractNum w:abstractNumId="19" w15:restartNumberingAfterBreak="0">
     <w:nsid w:val="464D299E"/>
     <w:multiLevelType w:val="multilevel"/>
     <w:tmpl w:val="8562969C"/>
@@ -5045,7 +4319,7 @@
       </w:rPr>
     </w:lvl>
   </w:abstractNum>
-  <w:abstractNum w:abstractNumId="22">
+  <w:abstractNum w:abstractNumId="20" w15:restartNumberingAfterBreak="0">
     <w:nsid w:val="48175253"/>
     <w:multiLevelType w:val="hybridMultilevel"/>
     <w:tmpl w:val="E7707B84"/>
@@ -5134,156 +4408,7 @@
       </w:pPr>
     </w:lvl>
   </w:abstractNum>
-  <w:abstractNum w:abstractNumId="23">
-    <w:nsid w:val="49CB220F"/>
-    <w:multiLevelType w:val="multilevel"/>
-    <w:tmpl w:val="AFE46C6E"/>
-    <w:lvl w:ilvl="0">
-      <w:start w:val="1"/>
-      <w:numFmt w:val="bullet"/>
-      <w:lvlText w:val=""/>
-      <w:lvlJc w:val="left"/>
-      <w:pPr>
-        <w:tabs>
-          <w:tab w:val="num" w:pos="720"/>
-        </w:tabs>
-        <w:ind w:left="720" w:hanging="360"/>
-      </w:pPr>
-      <w:rPr>
-        <w:rFonts w:ascii="Symbol" w:hAnsi="Symbol" w:hint="default"/>
-        <w:sz w:val="20"/>
-      </w:rPr>
-    </w:lvl>
-    <w:lvl w:ilvl="1" w:tentative="1">
-      <w:start w:val="1"/>
-      <w:numFmt w:val="bullet"/>
-      <w:lvlText w:val="o"/>
-      <w:lvlJc w:val="left"/>
-      <w:pPr>
-        <w:tabs>
-          <w:tab w:val="num" w:pos="1440"/>
-        </w:tabs>
-        <w:ind w:left="1440" w:hanging="360"/>
-      </w:pPr>
-      <w:rPr>
-        <w:rFonts w:ascii="Courier New" w:hAnsi="Courier New" w:hint="default"/>
-        <w:sz w:val="20"/>
-      </w:rPr>
-    </w:lvl>
-    <w:lvl w:ilvl="2" w:tentative="1">
-      <w:start w:val="1"/>
-      <w:numFmt w:val="bullet"/>
-      <w:lvlText w:val=""/>
-      <w:lvlJc w:val="left"/>
-      <w:pPr>
-        <w:tabs>
-          <w:tab w:val="num" w:pos="2160"/>
-        </w:tabs>
-        <w:ind w:left="2160" w:hanging="360"/>
-      </w:pPr>
-      <w:rPr>
-        <w:rFonts w:ascii="Wingdings" w:hAnsi="Wingdings" w:hint="default"/>
-        <w:sz w:val="20"/>
-      </w:rPr>
-    </w:lvl>
-    <w:lvl w:ilvl="3" w:tentative="1">
-      <w:start w:val="1"/>
-      <w:numFmt w:val="bullet"/>
-      <w:lvlText w:val=""/>
-      <w:lvlJc w:val="left"/>
-      <w:pPr>
-        <w:tabs>
-          <w:tab w:val="num" w:pos="2880"/>
-        </w:tabs>
-        <w:ind w:left="2880" w:hanging="360"/>
-      </w:pPr>
-      <w:rPr>
-        <w:rFonts w:ascii="Wingdings" w:hAnsi="Wingdings" w:hint="default"/>
-        <w:sz w:val="20"/>
-      </w:rPr>
-    </w:lvl>
-    <w:lvl w:ilvl="4" w:tentative="1">
-      <w:start w:val="1"/>
-      <w:numFmt w:val="bullet"/>
-      <w:lvlText w:val=""/>
-      <w:lvlJc w:val="left"/>
-      <w:pPr>
-        <w:tabs>
-          <w:tab w:val="num" w:pos="3600"/>
-        </w:tabs>
-        <w:ind w:left="3600" w:hanging="360"/>
-      </w:pPr>
-      <w:rPr>
-        <w:rFonts w:ascii="Wingdings" w:hAnsi="Wingdings" w:hint="default"/>
-        <w:sz w:val="20"/>
-      </w:rPr>
-    </w:lvl>
-    <w:lvl w:ilvl="5" w:tentative="1">
-      <w:start w:val="1"/>
-      <w:numFmt w:val="bullet"/>
-      <w:lvlText w:val=""/>
-      <w:lvlJc w:val="left"/>
-      <w:pPr>
-        <w:tabs>
-          <w:tab w:val="num" w:pos="4320"/>
-        </w:tabs>
-        <w:ind w:left="4320" w:hanging="360"/>
-      </w:pPr>
-      <w:rPr>
-        <w:rFonts w:ascii="Wingdings" w:hAnsi="Wingdings" w:hint="default"/>
-        <w:sz w:val="20"/>
-      </w:rPr>
-    </w:lvl>
-    <w:lvl w:ilvl="6" w:tentative="1">
-      <w:start w:val="1"/>
-      <w:numFmt w:val="bullet"/>
-      <w:lvlText w:val=""/>
-      <w:lvlJc w:val="left"/>
-      <w:pPr>
-        <w:tabs>
-          <w:tab w:val="num" w:pos="5040"/>
-        </w:tabs>
-        <w:ind w:left="5040" w:hanging="360"/>
-      </w:pPr>
-      <w:rPr>
-        <w:rFonts w:ascii="Wingdings" w:hAnsi="Wingdings" w:hint="default"/>
-        <w:sz w:val="20"/>
-      </w:rPr>
-    </w:lvl>
-    <w:lvl w:ilvl="7" w:tentative="1">
-      <w:start w:val="1"/>
-      <w:numFmt w:val="bullet"/>
-      <w:lvlText w:val=""/>
-      <w:lvlJc w:val="left"/>
-      <w:pPr>
-        <w:tabs>
-          <w:tab w:val="num" w:pos="5760"/>
-        </w:tabs>
-        <w:ind w:left="5760" w:hanging="360"/>
-      </w:pPr>
-      <w:rPr>
-        <w:rFonts w:ascii="Wingdings" w:hAnsi="Wingdings" w:hint="default"/>
-        <w:sz w:val="20"/>
-      </w:rPr>
-    </w:lvl>
-    <w:lvl w:ilvl="8" w:tentative="1">
-      <w:start w:val="1"/>
-      <w:numFmt w:val="bullet"/>
-      <w:lvlText w:val=""/>
-      <w:lvlJc w:val="left"/>
-      <w:pPr>
-        <w:tabs>
-          <w:tab w:val="num" w:pos="6480"/>
-        </w:tabs>
-        <w:ind w:left="6480" w:hanging="360"/>
-      </w:pPr>
-      <w:rPr>
-        <w:rFonts w:ascii="Wingdings" w:hAnsi="Wingdings" w:hint="default"/>
-        <w:sz w:val="20"/>
-      </w:rPr>
-    </w:lvl>
-  </w:abstractNum>
-  <w:abstractNum w:abstractNumId="24">
+  <w:abstractNum w:abstractNumId="21" w15:restartNumberingAfterBreak="0">
     <w:nsid w:val="53E70257"/>
     <w:multiLevelType w:val="hybridMultilevel"/>
     <w:tmpl w:val="C428CC70"/>
@@ -5396,7 +4521,7 @@
       </w:rPr>
     </w:lvl>
   </w:abstractNum>
-  <w:abstractNum w:abstractNumId="25">
+  <w:abstractNum w:abstractNumId="22" w15:restartNumberingAfterBreak="0">
     <w:nsid w:val="54185ECD"/>
     <w:multiLevelType w:val="multilevel"/>
     <w:tmpl w:val="5C1E58EC"/>
@@ -5545,7 +4670,7 @@
       </w:rPr>
     </w:lvl>
   </w:abstractNum>
-  <w:abstractNum w:abstractNumId="26">
+  <w:abstractNum w:abstractNumId="23" w15:restartNumberingAfterBreak="0">
     <w:nsid w:val="55A43E03"/>
     <w:multiLevelType w:val="multilevel"/>
     <w:tmpl w:val="83F8409A"/>
@@ -5658,7 +4783,7 @@
       </w:pPr>
     </w:lvl>
   </w:abstractNum>
-  <w:abstractNum w:abstractNumId="27">
+  <w:abstractNum w:abstractNumId="24" w15:restartNumberingAfterBreak="0">
     <w:nsid w:val="56AF2CF4"/>
     <w:multiLevelType w:val="multilevel"/>
     <w:tmpl w:val="9350FA26"/>
@@ -5807,7 +4932,7 @@
       </w:rPr>
     </w:lvl>
   </w:abstractNum>
-  <w:abstractNum w:abstractNumId="28">
+  <w:abstractNum w:abstractNumId="25" w15:restartNumberingAfterBreak="0">
     <w:nsid w:val="57D24CC9"/>
     <w:multiLevelType w:val="hybridMultilevel"/>
     <w:tmpl w:val="109A290A"/>
@@ -5893,7 +5018,7 @@
       </w:pPr>
     </w:lvl>
   </w:abstractNum>
-  <w:abstractNum w:abstractNumId="29">
+  <w:abstractNum w:abstractNumId="26" w15:restartNumberingAfterBreak="0">
     <w:nsid w:val="5BD828E0"/>
     <w:multiLevelType w:val="multilevel"/>
     <w:tmpl w:val="86D2C75C"/>
@@ -6042,7 +5167,7 @@
       </w:rPr>
     </w:lvl>
   </w:abstractNum>
-  <w:abstractNum w:abstractNumId="30">
+  <w:abstractNum w:abstractNumId="27" w15:restartNumberingAfterBreak="0">
     <w:nsid w:val="5F1F0122"/>
     <w:multiLevelType w:val="multilevel"/>
     <w:tmpl w:val="30AA6ED0"/>
@@ -6191,7 +5316,7 @@
       </w:rPr>
     </w:lvl>
   </w:abstractNum>
-  <w:abstractNum w:abstractNumId="31">
+  <w:abstractNum w:abstractNumId="28" w15:restartNumberingAfterBreak="0">
     <w:nsid w:val="617F082D"/>
     <w:multiLevelType w:val="multilevel"/>
     <w:tmpl w:val="AA503536"/>
@@ -6340,7 +5465,7 @@
       </w:rPr>
     </w:lvl>
   </w:abstractNum>
-  <w:abstractNum w:abstractNumId="32">
+  <w:abstractNum w:abstractNumId="29" w15:restartNumberingAfterBreak="0">
     <w:nsid w:val="62035390"/>
     <w:multiLevelType w:val="multilevel"/>
     <w:tmpl w:val="2B6898D8"/>
@@ -6489,7 +5614,7 @@
       </w:rPr>
     </w:lvl>
   </w:abstractNum>
-  <w:abstractNum w:abstractNumId="33">
+  <w:abstractNum w:abstractNumId="30" w15:restartNumberingAfterBreak="0">
     <w:nsid w:val="6203581B"/>
     <w:multiLevelType w:val="multilevel"/>
     <w:tmpl w:val="B5506B26"/>
@@ -6638,7 +5763,7 @@
       </w:rPr>
     </w:lvl>
   </w:abstractNum>
-  <w:abstractNum w:abstractNumId="34">
+  <w:abstractNum w:abstractNumId="31" w15:restartNumberingAfterBreak="0">
     <w:nsid w:val="66D36800"/>
     <w:multiLevelType w:val="hybridMultilevel"/>
     <w:tmpl w:val="E7707B84"/>
@@ -6727,7 +5852,7 @@
       </w:pPr>
     </w:lvl>
   </w:abstractNum>
-  <w:abstractNum w:abstractNumId="35">
+  <w:abstractNum w:abstractNumId="32" w15:restartNumberingAfterBreak="0">
     <w:nsid w:val="696F22A4"/>
     <w:multiLevelType w:val="multilevel"/>
     <w:tmpl w:val="48045228"/>
@@ -6840,7 +5965,7 @@
       </w:pPr>
     </w:lvl>
   </w:abstractNum>
-  <w:abstractNum w:abstractNumId="36">
+  <w:abstractNum w:abstractNumId="33" w15:restartNumberingAfterBreak="0">
     <w:nsid w:val="6C971A6B"/>
     <w:multiLevelType w:val="multilevel"/>
     <w:tmpl w:val="638090B8"/>
@@ -6989,7 +6114,7 @@
       </w:rPr>
     </w:lvl>
   </w:abstractNum>
-  <w:abstractNum w:abstractNumId="37">
+  <w:abstractNum w:abstractNumId="34" w15:restartNumberingAfterBreak="0">
     <w:nsid w:val="6FA55397"/>
     <w:multiLevelType w:val="multilevel"/>
     <w:tmpl w:val="411402D6"/>
@@ -7138,120 +6263,7 @@
       </w:rPr>
     </w:lvl>
   </w:abstractNum>
-  <w:abstractNum w:abstractNumId="38">
-    <w:nsid w:val="71690C10"/>
-    <w:multiLevelType w:val="hybridMultilevel"/>
-    <w:tmpl w:val="08ACFDD2"/>
-    <w:lvl w:ilvl="0" w:tplc="0409000D">
-      <w:start w:val="1"/>
-      <w:numFmt w:val="bullet"/>
-      <w:lvlText w:val=""/>
-      <w:lvlJc w:val="left"/>
-      <w:pPr>
-        <w:ind w:left="720" w:hanging="360"/>
-      </w:pPr>
-      <w:rPr>
-        <w:rFonts w:ascii="Wingdings" w:hAnsi="Wingdings" w:hint="default"/>
-      </w:rPr>
-    </w:lvl>
-    <w:lvl w:ilvl="1" w:tplc="04090003" w:tentative="1">
-      <w:start w:val="1"/>
-      <w:numFmt w:val="bullet"/>
-      <w:lvlText w:val="o"/>
-      <w:lvlJc w:val="left"/>
-      <w:pPr>
-        <w:ind w:left="1440" w:hanging="360"/>
-      </w:pPr>
-      <w:rPr>
-        <w:rFonts w:ascii="Courier New" w:hAnsi="Courier New" w:cs="Courier New" w:hint="default"/>
-      </w:rPr>
-    </w:lvl>
-    <w:lvl w:ilvl="2" w:tplc="04090005" w:tentative="1">
-      <w:start w:val="1"/>
-      <w:numFmt w:val="bullet"/>
-      <w:lvlText w:val=""/>
-      <w:lvlJc w:val="left"/>
-      <w:pPr>
-        <w:ind w:left="2160" w:hanging="360"/>
-      </w:pPr>
-      <w:rPr>
-        <w:rFonts w:ascii="Wingdings" w:hAnsi="Wingdings" w:hint="default"/>
-      </w:rPr>
-    </w:lvl>
-    <w:lvl w:ilvl="3" w:tplc="04090001" w:tentative="1">
-      <w:start w:val="1"/>
-      <w:numFmt w:val="bullet"/>
-      <w:lvlText w:val=""/>
-      <w:lvlJc w:val="left"/>
-      <w:pPr>
-        <w:ind w:left="2880" w:hanging="360"/>
-      </w:pPr>
-      <w:rPr>
-        <w:rFonts w:ascii="Symbol" w:hAnsi="Symbol" w:hint="default"/>
-      </w:rPr>
-    </w:lvl>
-    <w:lvl w:ilvl="4" w:tplc="04090003" w:tentative="1">
-      <w:start w:val="1"/>
-      <w:numFmt w:val="bullet"/>
-      <w:lvlText w:val="o"/>
-      <w:lvlJc w:val="left"/>
-      <w:pPr>
-        <w:ind w:left="3600" w:hanging="360"/>
-      </w:pPr>
-      <w:rPr>
-        <w:rFonts w:ascii="Courier New" w:hAnsi="Courier New" w:cs="Courier New" w:hint="default"/>
-      </w:rPr>
-    </w:lvl>
-    <w:lvl w:ilvl="5" w:tplc="04090005" w:tentative="1">
-      <w:start w:val="1"/>
-      <w:numFmt w:val="bullet"/>
-      <w:lvlText w:val=""/>
-      <w:lvlJc w:val="left"/>
-      <w:pPr>
-        <w:ind w:left="4320" w:hanging="360"/>
-      </w:pPr>
-      <w:rPr>
-        <w:rFonts w:ascii="Wingdings" w:hAnsi="Wingdings" w:hint="default"/>
-      </w:rPr>
-    </w:lvl>
-    <w:lvl w:ilvl="6" w:tplc="04090001" w:tentative="1">
-      <w:start w:val="1"/>
-      <w:numFmt w:val="bullet"/>
-      <w:lvlText w:val=""/>
-      <w:lvlJc w:val="left"/>
-      <w:pPr>
-        <w:ind w:left="5040" w:hanging="360"/>
-      </w:pPr>
-      <w:rPr>
-        <w:rFonts w:ascii="Symbol" w:hAnsi="Symbol" w:hint="default"/>
-      </w:rPr>
-    </w:lvl>
-    <w:lvl w:ilvl="7" w:tplc="04090003" w:tentative="1">
-      <w:start w:val="1"/>
-      <w:numFmt w:val="bullet"/>
-      <w:lvlText w:val="o"/>
-      <w:lvlJc w:val="left"/>
-      <w:pPr>
-        <w:ind w:left="5760" w:hanging="360"/>
-      </w:pPr>
-      <w:rPr>
-        <w:rFonts w:ascii="Courier New" w:hAnsi="Courier New" w:cs="Courier New" w:hint="default"/>
-      </w:rPr>
-    </w:lvl>
-    <w:lvl w:ilvl="8" w:tplc="04090005" w:tentative="1">
-      <w:start w:val="1"/>
-      <w:numFmt w:val="bullet"/>
-      <w:lvlText w:val=""/>
-      <w:lvlJc w:val="left"/>
-      <w:pPr>
-        <w:ind w:left="6480" w:hanging="360"/>
-      </w:pPr>
-      <w:rPr>
-        <w:rFonts w:ascii="Wingdings" w:hAnsi="Wingdings" w:hint="default"/>
-      </w:rPr>
-    </w:lvl>
-  </w:abstractNum>
-  <w:abstractNum w:abstractNumId="39">
+  <w:abstractNum w:abstractNumId="35" w15:restartNumberingAfterBreak="0">
     <w:nsid w:val="73B531E0"/>
     <w:multiLevelType w:val="multilevel"/>
     <w:tmpl w:val="32C2821C"/>
@@ -7407,7 +6419,7 @@
     <w:abstractNumId w:val="3"/>
   </w:num>
   <w:num w:numId="3">
-    <w:abstractNumId w:val="21"/>
+    <w:abstractNumId w:val="19"/>
   </w:num>
   <w:num w:numId="4">
     <w:abstractNumId w:val="12"/>
@@ -7419,76 +6431,76 @@
     <w:abstractNumId w:val="2"/>
   </w:num>
   <w:num w:numId="7">
-    <w:abstractNumId w:val="20"/>
+    <w:abstractNumId w:val="18"/>
   </w:num>
   <w:num w:numId="8">
     <w:abstractNumId w:val="0"/>
   </w:num>
   <w:num w:numId="9">
-    <w:abstractNumId w:val="24"/>
+    <w:abstractNumId w:val="21"/>
   </w:num>
   <w:num w:numId="10">
     <w:abstractNumId w:val="13"/>
   </w:num>
   <w:num w:numId="11">
-    <w:abstractNumId w:val="18"/>
+    <w:abstractNumId w:val="16"/>
   </w:num>
   <w:num w:numId="12">
-    <w:abstractNumId w:val="37"/>
+    <w:abstractNumId w:val="34"/>
   </w:num>
   <w:num w:numId="13">
-    <w:abstractNumId w:val="22"/>
+    <w:abstractNumId w:val="20"/>
   </w:num>
   <w:num w:numId="14">
     <w:abstractNumId w:val="6"/>
   </w:num>
   <w:num w:numId="15">
-    <w:abstractNumId w:val="34"/>
+    <w:abstractNumId w:val="31"/>
   </w:num>
   <w:num w:numId="16">
-    <w:abstractNumId w:val="15"/>
+    <w:abstractNumId w:val="14"/>
   </w:num>
   <w:num w:numId="17">
     <w:abstractNumId w:val="9"/>
   </w:num>
   <w:num w:numId="18">
-    <w:abstractNumId w:val="25"/>
+    <w:abstractNumId w:val="22"/>
   </w:num>
   <w:num w:numId="19">
-    <w:abstractNumId w:val="39"/>
+    <w:abstractNumId w:val="35"/>
   </w:num>
   <w:num w:numId="20">
-    <w:abstractNumId w:val="36"/>
+    <w:abstractNumId w:val="33"/>
   </w:num>
   <w:num w:numId="21">
-    <w:abstractNumId w:val="26"/>
+    <w:abstractNumId w:val="23"/>
   </w:num>
   <w:num w:numId="22">
-    <w:abstractNumId w:val="30"/>
+    <w:abstractNumId w:val="27"/>
   </w:num>
   <w:num w:numId="23">
     <w:abstractNumId w:val="11"/>
   </w:num>
   <w:num w:numId="24">
+    <w:abstractNumId w:val="26"/>
+  </w:num>
+  <w:num w:numId="25">
+    <w:abstractNumId w:val="24"/>
+  </w:num>
+  <w:num w:numId="26">
     <w:abstractNumId w:val="29"/>
   </w:num>
-  <w:num w:numId="25">
-    <w:abstractNumId w:val="27"/>
+  <w:num w:numId="27">
+    <w:abstractNumId w:val="15"/>
   </w:num>
-  <w:num w:numId="26">
-    <w:abstractNumId w:val="32"/>
-  </w:num>
-  <w:num w:numId="27">
+  <w:num w:numId="28">
     <w:abstractNumId w:val="17"/>
   </w:num>
-  <w:num w:numId="28">
-    <w:abstractNumId w:val="19"/>
-  </w:num>
   <w:num w:numId="29">
-    <w:abstractNumId w:val="31"/>
+    <w:abstractNumId w:val="28"/>
   </w:num>
   <w:num w:numId="30">
-    <w:abstractNumId w:val="28"/>
+    <w:abstractNumId w:val="25"/>
   </w:num>
   <w:num w:numId="31">
     <w:abstractNumId w:val="7"/>
@@ -7500,31 +6512,19 @@
     <w:abstractNumId w:val="8"/>
   </w:num>
   <w:num w:numId="34">
-    <w:abstractNumId w:val="33"/>
+    <w:abstractNumId w:val="30"/>
   </w:num>
   <w:num w:numId="35">
-    <w:abstractNumId w:val="35"/>
+    <w:abstractNumId w:val="32"/>
   </w:num>
   <w:num w:numId="36">
     <w:abstractNumId w:val="1"/>
-  </w:num>
-  <w:num w:numId="37">
-    <w:abstractNumId w:val="16"/>
-  </w:num>
-  <w:num w:numId="38">
-    <w:abstractNumId w:val="14"/>
-  </w:num>
-  <w:num w:numId="39">
-    <w:abstractNumId w:val="23"/>
-  </w:num>
-  <w:num w:numId="40">
-    <w:abstractNumId w:val="38"/>
   </w:num>
 </w:numbering>
 </file>
 
 <file path=word/styles.xml><?xml version="1.0" encoding="utf-8"?>
-<w:styles xmlns:mc="http://schemas.openxmlformats.org/markup-compatibility/2006" xmlns:r="http://schemas.openxmlformats.org/officeDocument/2006/relationships" xmlns:w="http://schemas.openxmlformats.org/wordprocessingml/2006/main" xmlns:w14="http://schemas.microsoft.com/office/word/2010/wordml" xmlns:w15="http://schemas.microsoft.com/office/word/2012/wordml" mc:Ignorable="w14 w15">
+<w:styles xmlns:mc="http://schemas.openxmlformats.org/markup-compatibility/2006" xmlns:r="http://schemas.openxmlformats.org/officeDocument/2006/relationships" xmlns:w="http://schemas.openxmlformats.org/wordprocessingml/2006/main" xmlns:w14="http://schemas.microsoft.com/office/word/2010/wordml" xmlns:w15="http://schemas.microsoft.com/office/word/2012/wordml" xmlns:w16cid="http://schemas.microsoft.com/office/word/2016/wordml/cid" xmlns:w16se="http://schemas.microsoft.com/office/word/2015/wordml/symex" mc:Ignorable="w14 w15 w16se w16cid">
   <w:docDefaults>
     <w:rPrDefault>
       <w:rPr>
@@ -7540,7 +6540,7 @@
       </w:pPr>
     </w:pPrDefault>
   </w:docDefaults>
-  <w:latentStyles w:defLockedState="0" w:defUIPriority="99" w:defSemiHidden="0" w:defUnhideWhenUsed="0" w:defQFormat="0" w:count="371">
+  <w:latentStyles w:defLockedState="0" w:defUIPriority="99" w:defSemiHidden="0" w:defUnhideWhenUsed="0" w:defQFormat="0" w:count="375">
     <w:lsdException w:name="Normal" w:uiPriority="0" w:qFormat="1"/>
     <w:lsdException w:name="heading 1" w:uiPriority="9" w:qFormat="1"/>
     <w:lsdException w:name="heading 2" w:semiHidden="1" w:uiPriority="9" w:unhideWhenUsed="1" w:qFormat="1"/>
@@ -7912,6 +6912,10 @@
     <w:lsdException w:name="List Table 5 Dark Accent 6" w:uiPriority="50"/>
     <w:lsdException w:name="List Table 6 Colorful Accent 6" w:uiPriority="51"/>
     <w:lsdException w:name="List Table 7 Colorful Accent 6" w:uiPriority="52"/>
+    <w:lsdException w:name="Mention" w:semiHidden="1" w:unhideWhenUsed="1"/>
+    <w:lsdException w:name="Smart Hyperlink" w:semiHidden="1" w:unhideWhenUsed="1"/>
+    <w:lsdException w:name="Hashtag" w:semiHidden="1" w:unhideWhenUsed="1"/>
+    <w:lsdException w:name="Unresolved Mention" w:semiHidden="1" w:unhideWhenUsed="1"/>
   </w:latentStyles>
   <w:style w:type="paragraph" w:default="1" w:styleId="Normal">
     <w:name w:val="Normal"/>
@@ -7944,6 +6948,7 @@
     <w:next w:val="Normal"/>
     <w:link w:val="Heading2Char"/>
     <w:uiPriority w:val="9"/>
+    <w:semiHidden/>
     <w:unhideWhenUsed/>
     <w:qFormat/>
     <w:rsid w:val="009E5985"/>
@@ -7960,29 +6965,6 @@
       <w:color w:val="4F81BD" w:themeColor="accent1"/>
       <w:sz w:val="26"/>
       <w:szCs w:val="26"/>
-    </w:rPr>
-  </w:style>
-  <w:style w:type="paragraph" w:styleId="Heading3">
-    <w:name w:val="heading 3"/>
-    <w:basedOn w:val="Normal"/>
-    <w:next w:val="Normal"/>
-    <w:link w:val="Heading3Char"/>
-    <w:uiPriority w:val="9"/>
-    <w:semiHidden/>
-    <w:unhideWhenUsed/>
-    <w:qFormat/>
-    <w:rsid w:val="005A5FEB"/>
-    <w:pPr>
-      <w:keepNext/>
-      <w:keepLines/>
-      <w:spacing w:before="40" w:after="0"/>
-      <w:outlineLvl w:val="2"/>
-    </w:pPr>
-    <w:rPr>
-      <w:rFonts w:asciiTheme="majorHAnsi" w:eastAsiaTheme="majorEastAsia" w:hAnsiTheme="majorHAnsi" w:cstheme="majorBidi"/>
-      <w:color w:val="243F60" w:themeColor="accent1" w:themeShade="7F"/>
-      <w:sz w:val="24"/>
-      <w:szCs w:val="24"/>
     </w:rPr>
   </w:style>
   <w:style w:type="character" w:default="1" w:styleId="DefaultParagraphFont">
@@ -8124,6 +7106,7 @@
     <w:basedOn w:val="DefaultParagraphFont"/>
     <w:link w:val="Heading2"/>
     <w:uiPriority w:val="9"/>
+    <w:semiHidden/>
     <w:rsid w:val="009E5985"/>
     <w:rPr>
       <w:rFonts w:asciiTheme="majorHAnsi" w:eastAsiaTheme="majorEastAsia" w:hAnsiTheme="majorHAnsi" w:cstheme="majorBidi"/>
@@ -8190,33 +7173,6 @@
     <w:link w:val="Footer"/>
     <w:uiPriority w:val="99"/>
     <w:rsid w:val="006F13A0"/>
-  </w:style>
-  <w:style w:type="character" w:customStyle="1" w:styleId="Heading3Char">
-    <w:name w:val="Heading 3 Char"/>
-    <w:basedOn w:val="DefaultParagraphFont"/>
-    <w:link w:val="Heading3"/>
-    <w:uiPriority w:val="9"/>
-    <w:semiHidden/>
-    <w:rsid w:val="005A5FEB"/>
-    <w:rPr>
-      <w:rFonts w:asciiTheme="majorHAnsi" w:eastAsiaTheme="majorEastAsia" w:hAnsiTheme="majorHAnsi" w:cstheme="majorBidi"/>
-      <w:color w:val="243F60" w:themeColor="accent1" w:themeShade="7F"/>
-      <w:sz w:val="24"/>
-      <w:szCs w:val="24"/>
-    </w:rPr>
-  </w:style>
-  <w:style w:type="paragraph" w:customStyle="1" w:styleId="lead">
-    <w:name w:val="lead"/>
-    <w:basedOn w:val="Normal"/>
-    <w:rsid w:val="004B5763"/>
-    <w:pPr>
-      <w:spacing w:before="100" w:beforeAutospacing="1" w:after="100" w:afterAutospacing="1" w:line="240" w:lineRule="auto"/>
-    </w:pPr>
-    <w:rPr>
-      <w:rFonts w:ascii="Times New Roman" w:eastAsia="Times New Roman" w:hAnsi="Times New Roman" w:cs="Times New Roman"/>
-      <w:sz w:val="24"/>
-      <w:szCs w:val="24"/>
-    </w:rPr>
   </w:style>
 </w:styles>
 </file>

</xml_diff>